<commit_message>
Modificação no trabalho de algoritmos, add capa e folha de rosto
</commit_message>
<xml_diff>
--- a/Algoritmo.docx
+++ b/Algoritmo.docx
@@ -10,180 +10,770 @@
           <w:docPartUnique/>
         </w:docPartObj>
       </w:sdtPr>
+      <w:sdtEndPr/>
       <w:sdtContent>
         <w:p>
+          <w:pPr>
+            <w:jc w:val="center"/>
+            <w:rPr>
+              <w:rFonts w:ascii="Arial" w:hAnsi="Arial" w:cs="Arial"/>
+              <w:sz w:val="24"/>
+              <w:szCs w:val="24"/>
+            </w:rPr>
+          </w:pPr>
           <w:r>
             <w:rPr>
-              <w:noProof/>
-            </w:rPr>
-            <mc:AlternateContent>
-              <mc:Choice Requires="wps">
-                <w:drawing>
-                  <wp:anchor distT="0" distB="0" distL="114300" distR="114300" simplePos="0" relativeHeight="251659264" behindDoc="0" locked="0" layoutInCell="1" allowOverlap="1" wp14:anchorId="123DB07F" wp14:editId="378DC809">
-                    <wp:simplePos x="0" y="0"/>
-                    <wp:positionH relativeFrom="margin">
-                      <wp:align>right</wp:align>
-                    </wp:positionH>
-                    <wp:positionV relativeFrom="page">
-                      <wp:posOffset>244219</wp:posOffset>
-                    </wp:positionV>
-                    <wp:extent cx="461085" cy="987425"/>
-                    <wp:effectExtent l="0" t="0" r="0" b="0"/>
-                    <wp:wrapNone/>
-                    <wp:docPr id="132" name="Retângulo 132"/>
-                    <wp:cNvGraphicFramePr>
-                      <a:graphicFrameLocks xmlns:a="http://schemas.openxmlformats.org/drawingml/2006/main" noChangeAspect="1"/>
-                    </wp:cNvGraphicFramePr>
-                    <a:graphic xmlns:a="http://schemas.openxmlformats.org/drawingml/2006/main">
-                      <a:graphicData uri="http://schemas.microsoft.com/office/word/2010/wordprocessingShape">
-                        <wps:wsp>
-                          <wps:cNvSpPr>
-                            <a:spLocks noChangeAspect="1"/>
-                          </wps:cNvSpPr>
-                          <wps:spPr>
-                            <a:xfrm>
-                              <a:off x="0" y="0"/>
-                              <a:ext cx="461085" cy="987425"/>
-                            </a:xfrm>
-                            <a:prstGeom prst="rect">
-                              <a:avLst/>
-                            </a:prstGeom>
-                            <a:ln>
-                              <a:noFill/>
-                            </a:ln>
-                          </wps:spPr>
-                          <wps:style>
-                            <a:lnRef idx="2">
-                              <a:schemeClr val="accent1">
-                                <a:shade val="50000"/>
-                              </a:schemeClr>
-                            </a:lnRef>
-                            <a:fillRef idx="1">
-                              <a:schemeClr val="accent1"/>
-                            </a:fillRef>
-                            <a:effectRef idx="0">
-                              <a:schemeClr val="accent1"/>
-                            </a:effectRef>
-                            <a:fontRef idx="minor">
-                              <a:schemeClr val="lt1"/>
-                            </a:fontRef>
-                          </wps:style>
-                          <wps:txbx>
-                            <w:txbxContent>
-                              <w:sdt>
-                                <w:sdtPr>
-                                  <w:rPr>
-                                    <w:color w:val="FFFFFF" w:themeColor="background1"/>
-                                    <w:sz w:val="24"/>
-                                    <w:szCs w:val="24"/>
-                                  </w:rPr>
-                                  <w:alias w:val="Ano"/>
-                                  <w:tag w:val=""/>
-                                  <w:id w:val="-785116381"/>
-                                  <w:dataBinding w:prefixMappings="xmlns:ns0='http://schemas.microsoft.com/office/2006/coverPageProps' " w:xpath="/ns0:CoverPageProperties[1]/ns0:PublishDate[1]" w:storeItemID="{55AF091B-3C7A-41E3-B477-F2FDAA23CFDA}"/>
-                                  <w:date w:fullDate="2024-03-06T00:00:00Z">
-                                    <w:dateFormat w:val="yyyy"/>
-                                    <w:lid w:val="pt-BR"/>
-                                    <w:storeMappedDataAs w:val="dateTime"/>
-                                    <w:calendar w:val="gregorian"/>
-                                  </w:date>
-                                </w:sdtPr>
-                                <w:sdtContent>
-                                  <w:p>
-                                    <w:pPr>
-                                      <w:pStyle w:val="SemEspaamento"/>
-                                      <w:jc w:val="right"/>
-                                      <w:rPr>
-                                        <w:color w:val="FFFFFF" w:themeColor="background1"/>
-                                        <w:sz w:val="24"/>
-                                        <w:szCs w:val="24"/>
-                                      </w:rPr>
-                                    </w:pPr>
-                                    <w:r>
-                                      <w:rPr>
-                                        <w:color w:val="FFFFFF" w:themeColor="background1"/>
-                                        <w:sz w:val="24"/>
-                                        <w:szCs w:val="24"/>
-                                      </w:rPr>
-                                      <w:t>2024</w:t>
-                                    </w:r>
-                                  </w:p>
-                                </w:sdtContent>
-                              </w:sdt>
-                            </w:txbxContent>
-                          </wps:txbx>
-                          <wps:bodyPr rot="0" spcFirstLastPara="0" vertOverflow="overflow" horzOverflow="overflow" vert="horz" wrap="square" lIns="45720" tIns="45720" rIns="45720" bIns="45720" numCol="1" spcCol="0" rtlCol="0" fromWordArt="0" anchor="b" anchorCtr="0" forceAA="0" compatLnSpc="1">
-                            <a:prstTxWarp prst="textNoShape">
-                              <a:avLst/>
-                            </a:prstTxWarp>
-                            <a:noAutofit/>
-                          </wps:bodyPr>
-                        </wps:wsp>
-                      </a:graphicData>
-                    </a:graphic>
-                    <wp14:sizeRelH relativeFrom="page">
-                      <wp14:pctWidth>0</wp14:pctWidth>
-                    </wp14:sizeRelH>
-                    <wp14:sizeRelV relativeFrom="page">
-                      <wp14:pctHeight>9800</wp14:pctHeight>
-                    </wp14:sizeRelV>
-                  </wp:anchor>
-                </w:drawing>
-              </mc:Choice>
-              <mc:Fallback>
-                <w:pict>
-                  <v:rect w14:anchorId="123DB07F" id="Retângulo 132" o:spid="_x0000_s1026" style="position:absolute;margin-left:-14.9pt;margin-top:19.25pt;width:36.3pt;height:77.75pt;z-index:251659264;visibility:visible;mso-wrap-style:square;mso-width-percent:0;mso-height-percent:98;mso-wrap-distance-left:9pt;mso-wrap-distance-top:0;mso-wrap-distance-right:9pt;mso-wrap-distance-bottom:0;mso-position-horizontal:right;mso-position-horizontal-relative:margin;mso-position-vertical:absolute;mso-position-vertical-relative:page;mso-width-percent:0;mso-height-percent:98;mso-width-relative:page;mso-height-relative:page;v-text-anchor:bottom" o:gfxdata="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" fillcolor="#4472c4 [3204]" stroked="f" strokeweight="1pt">
-                    <o:lock v:ext="edit" aspectratio="t"/>
-                    <v:textbox inset="3.6pt,,3.6pt">
-                      <w:txbxContent>
-                        <w:sdt>
-                          <w:sdtPr>
-                            <w:rPr>
-                              <w:color w:val="FFFFFF" w:themeColor="background1"/>
-                              <w:sz w:val="24"/>
-                              <w:szCs w:val="24"/>
-                            </w:rPr>
-                            <w:alias w:val="Ano"/>
-                            <w:tag w:val=""/>
-                            <w:id w:val="-785116381"/>
-                            <w:dataBinding w:prefixMappings="xmlns:ns0='http://schemas.microsoft.com/office/2006/coverPageProps' " w:xpath="/ns0:CoverPageProperties[1]/ns0:PublishDate[1]" w:storeItemID="{55AF091B-3C7A-41E3-B477-F2FDAA23CFDA}"/>
-                            <w:date w:fullDate="2024-03-06T00:00:00Z">
-                              <w:dateFormat w:val="yyyy"/>
-                              <w:lid w:val="pt-BR"/>
-                              <w:storeMappedDataAs w:val="dateTime"/>
-                              <w:calendar w:val="gregorian"/>
-                            </w:date>
-                          </w:sdtPr>
-                          <w:sdtContent>
-                            <w:p>
-                              <w:pPr>
-                                <w:pStyle w:val="SemEspaamento"/>
-                                <w:jc w:val="right"/>
-                                <w:rPr>
-                                  <w:color w:val="FFFFFF" w:themeColor="background1"/>
-                                  <w:sz w:val="24"/>
-                                  <w:szCs w:val="24"/>
-                                </w:rPr>
-                              </w:pPr>
-                              <w:r>
-                                <w:rPr>
-                                  <w:color w:val="FFFFFF" w:themeColor="background1"/>
-                                  <w:sz w:val="24"/>
-                                  <w:szCs w:val="24"/>
-                                </w:rPr>
-                                <w:t>2024</w:t>
-                              </w:r>
-                            </w:p>
-                          </w:sdtContent>
-                        </w:sdt>
-                      </w:txbxContent>
-                    </v:textbox>
-                    <w10:wrap anchorx="margin" anchory="page"/>
-                  </v:rect>
-                </w:pict>
-              </mc:Fallback>
-            </mc:AlternateContent>
+              <w:rFonts w:ascii="Arial" w:hAnsi="Arial" w:cs="Arial"/>
+              <w:sz w:val="24"/>
+              <w:szCs w:val="24"/>
+            </w:rPr>
+            <w:t>SESC ESCOLA</w:t>
           </w:r>
+        </w:p>
+        <w:p>
+          <w:pPr>
+            <w:jc w:val="center"/>
+            <w:rPr>
+              <w:rFonts w:ascii="Arial" w:hAnsi="Arial" w:cs="Arial"/>
+              <w:sz w:val="24"/>
+              <w:szCs w:val="24"/>
+            </w:rPr>
+          </w:pPr>
+        </w:p>
+        <w:p>
+          <w:pPr>
+            <w:jc w:val="center"/>
+            <w:rPr>
+              <w:rFonts w:ascii="Arial" w:hAnsi="Arial" w:cs="Arial"/>
+              <w:sz w:val="24"/>
+              <w:szCs w:val="24"/>
+            </w:rPr>
+          </w:pPr>
+        </w:p>
+        <w:p>
+          <w:pPr>
+            <w:jc w:val="center"/>
+            <w:rPr>
+              <w:rFonts w:ascii="Arial" w:hAnsi="Arial" w:cs="Arial"/>
+              <w:sz w:val="24"/>
+              <w:szCs w:val="24"/>
+            </w:rPr>
+          </w:pPr>
+          <w:r>
+            <w:rPr>
+              <w:rFonts w:ascii="Arial" w:hAnsi="Arial" w:cs="Arial"/>
+              <w:sz w:val="24"/>
+              <w:szCs w:val="24"/>
+            </w:rPr>
+            <w:t>MATHEO DE AMORIM ACOSTA</w:t>
+          </w:r>
+        </w:p>
+        <w:p>
+          <w:pPr>
+            <w:jc w:val="center"/>
+            <w:rPr>
+              <w:rFonts w:ascii="Arial" w:hAnsi="Arial" w:cs="Arial"/>
+              <w:sz w:val="24"/>
+              <w:szCs w:val="24"/>
+            </w:rPr>
+          </w:pPr>
+        </w:p>
+        <w:p>
+          <w:pPr>
+            <w:jc w:val="center"/>
+            <w:rPr>
+              <w:rFonts w:ascii="Arial" w:hAnsi="Arial" w:cs="Arial"/>
+              <w:b/>
+              <w:sz w:val="24"/>
+              <w:szCs w:val="24"/>
+            </w:rPr>
+          </w:pPr>
+          <w:r>
+            <w:rPr>
+              <w:rFonts w:ascii="Arial" w:hAnsi="Arial" w:cs="Arial"/>
+              <w:b/>
+              <w:sz w:val="24"/>
+              <w:szCs w:val="24"/>
+            </w:rPr>
+            <w:t>ALGORITMOS E LÓGICA DE PROGRAMAÇÃO</w:t>
+          </w:r>
+        </w:p>
+        <w:p>
+          <w:pPr>
+            <w:jc w:val="center"/>
+            <w:rPr>
+              <w:rFonts w:ascii="Arial" w:hAnsi="Arial" w:cs="Arial"/>
+              <w:sz w:val="24"/>
+              <w:szCs w:val="24"/>
+            </w:rPr>
+          </w:pPr>
+          <w:r>
+            <w:rPr>
+              <w:rFonts w:ascii="Arial" w:hAnsi="Arial" w:cs="Arial"/>
+              <w:sz w:val="24"/>
+              <w:szCs w:val="24"/>
+            </w:rPr>
+            <w:t>Trabalho de algoritmo</w:t>
+          </w:r>
+        </w:p>
+        <w:p>
+          <w:pPr>
+            <w:jc w:val="center"/>
+            <w:rPr>
+              <w:rFonts w:ascii="Arial" w:hAnsi="Arial" w:cs="Arial"/>
+              <w:sz w:val="24"/>
+              <w:szCs w:val="24"/>
+            </w:rPr>
+          </w:pPr>
+        </w:p>
+        <w:p>
+          <w:pPr>
+            <w:jc w:val="center"/>
+            <w:rPr>
+              <w:rFonts w:ascii="Arial" w:hAnsi="Arial" w:cs="Arial"/>
+              <w:sz w:val="24"/>
+              <w:szCs w:val="24"/>
+            </w:rPr>
+          </w:pPr>
+        </w:p>
+        <w:p>
+          <w:pPr>
+            <w:jc w:val="center"/>
+            <w:rPr>
+              <w:rFonts w:ascii="Arial" w:hAnsi="Arial" w:cs="Arial"/>
+              <w:sz w:val="24"/>
+              <w:szCs w:val="24"/>
+            </w:rPr>
+          </w:pPr>
+        </w:p>
+        <w:p>
+          <w:pPr>
+            <w:jc w:val="center"/>
+            <w:rPr>
+              <w:rFonts w:ascii="Arial" w:hAnsi="Arial" w:cs="Arial"/>
+              <w:sz w:val="24"/>
+              <w:szCs w:val="24"/>
+            </w:rPr>
+          </w:pPr>
+        </w:p>
+        <w:p>
+          <w:pPr>
+            <w:jc w:val="center"/>
+            <w:rPr>
+              <w:rFonts w:ascii="Arial" w:hAnsi="Arial" w:cs="Arial"/>
+              <w:sz w:val="24"/>
+              <w:szCs w:val="24"/>
+            </w:rPr>
+          </w:pPr>
+        </w:p>
+        <w:p>
+          <w:pPr>
+            <w:jc w:val="center"/>
+            <w:rPr>
+              <w:rFonts w:ascii="Arial" w:hAnsi="Arial" w:cs="Arial"/>
+              <w:sz w:val="24"/>
+              <w:szCs w:val="24"/>
+            </w:rPr>
+          </w:pPr>
+        </w:p>
+        <w:p>
+          <w:pPr>
+            <w:jc w:val="center"/>
+            <w:rPr>
+              <w:rFonts w:ascii="Arial" w:hAnsi="Arial" w:cs="Arial"/>
+              <w:sz w:val="24"/>
+              <w:szCs w:val="24"/>
+            </w:rPr>
+          </w:pPr>
+        </w:p>
+        <w:p>
+          <w:pPr>
+            <w:jc w:val="center"/>
+            <w:rPr>
+              <w:rFonts w:ascii="Arial" w:hAnsi="Arial" w:cs="Arial"/>
+              <w:sz w:val="24"/>
+              <w:szCs w:val="24"/>
+            </w:rPr>
+          </w:pPr>
+        </w:p>
+        <w:p>
+          <w:pPr>
+            <w:jc w:val="center"/>
+            <w:rPr>
+              <w:rFonts w:ascii="Arial" w:hAnsi="Arial" w:cs="Arial"/>
+              <w:sz w:val="24"/>
+              <w:szCs w:val="24"/>
+            </w:rPr>
+          </w:pPr>
+        </w:p>
+        <w:p>
+          <w:pPr>
+            <w:jc w:val="center"/>
+            <w:rPr>
+              <w:rFonts w:ascii="Arial" w:hAnsi="Arial" w:cs="Arial"/>
+              <w:sz w:val="24"/>
+              <w:szCs w:val="24"/>
+            </w:rPr>
+          </w:pPr>
+        </w:p>
+        <w:p>
+          <w:pPr>
+            <w:jc w:val="center"/>
+            <w:rPr>
+              <w:rFonts w:ascii="Arial" w:hAnsi="Arial" w:cs="Arial"/>
+              <w:sz w:val="24"/>
+              <w:szCs w:val="24"/>
+            </w:rPr>
+          </w:pPr>
+        </w:p>
+        <w:p>
+          <w:pPr>
+            <w:jc w:val="center"/>
+            <w:rPr>
+              <w:rFonts w:ascii="Arial" w:hAnsi="Arial" w:cs="Arial"/>
+              <w:sz w:val="24"/>
+              <w:szCs w:val="24"/>
+            </w:rPr>
+          </w:pPr>
+        </w:p>
+        <w:p>
+          <w:pPr>
+            <w:jc w:val="center"/>
+            <w:rPr>
+              <w:rFonts w:ascii="Arial" w:hAnsi="Arial" w:cs="Arial"/>
+              <w:sz w:val="24"/>
+              <w:szCs w:val="24"/>
+            </w:rPr>
+          </w:pPr>
+        </w:p>
+        <w:p>
+          <w:pPr>
+            <w:jc w:val="center"/>
+            <w:rPr>
+              <w:rFonts w:ascii="Arial" w:hAnsi="Arial" w:cs="Arial"/>
+              <w:sz w:val="24"/>
+              <w:szCs w:val="24"/>
+            </w:rPr>
+          </w:pPr>
+        </w:p>
+        <w:p>
+          <w:pPr>
+            <w:jc w:val="center"/>
+            <w:rPr>
+              <w:rFonts w:ascii="Arial" w:hAnsi="Arial" w:cs="Arial"/>
+              <w:sz w:val="24"/>
+              <w:szCs w:val="24"/>
+            </w:rPr>
+          </w:pPr>
+        </w:p>
+        <w:p>
+          <w:pPr>
+            <w:rPr>
+              <w:rFonts w:ascii="Arial" w:hAnsi="Arial" w:cs="Arial"/>
+              <w:sz w:val="24"/>
+              <w:szCs w:val="24"/>
+            </w:rPr>
+          </w:pPr>
+        </w:p>
+        <w:p>
+          <w:pPr>
+            <w:jc w:val="center"/>
+            <w:rPr>
+              <w:rFonts w:ascii="Arial" w:hAnsi="Arial" w:cs="Arial"/>
+              <w:sz w:val="24"/>
+              <w:szCs w:val="24"/>
+            </w:rPr>
+          </w:pPr>
+        </w:p>
+        <w:p>
+          <w:pPr>
+            <w:jc w:val="center"/>
+            <w:rPr>
+              <w:rFonts w:ascii="Arial" w:hAnsi="Arial" w:cs="Arial"/>
+              <w:sz w:val="24"/>
+              <w:szCs w:val="24"/>
+            </w:rPr>
+          </w:pPr>
+        </w:p>
+        <w:p>
+          <w:pPr>
+            <w:jc w:val="center"/>
+            <w:rPr>
+              <w:rFonts w:ascii="Arial" w:hAnsi="Arial" w:cs="Arial"/>
+              <w:sz w:val="24"/>
+              <w:szCs w:val="24"/>
+            </w:rPr>
+          </w:pPr>
+        </w:p>
+        <w:p>
+          <w:pPr>
+            <w:jc w:val="center"/>
+            <w:rPr>
+              <w:rFonts w:ascii="Arial" w:hAnsi="Arial" w:cs="Arial"/>
+              <w:sz w:val="24"/>
+              <w:szCs w:val="24"/>
+            </w:rPr>
+          </w:pPr>
+          <w:r>
+            <w:rPr>
+              <w:rFonts w:ascii="Arial" w:hAnsi="Arial" w:cs="Arial"/>
+              <w:sz w:val="24"/>
+              <w:szCs w:val="24"/>
+            </w:rPr>
+            <w:t>Cuiabá</w:t>
+          </w:r>
+        </w:p>
+        <w:p>
+          <w:pPr>
+            <w:jc w:val="center"/>
+            <w:rPr>
+              <w:rFonts w:ascii="Arial" w:hAnsi="Arial" w:cs="Arial"/>
+              <w:sz w:val="24"/>
+              <w:szCs w:val="24"/>
+            </w:rPr>
+          </w:pPr>
+          <w:r>
+            <w:rPr>
+              <w:rFonts w:ascii="Arial" w:hAnsi="Arial" w:cs="Arial"/>
+              <w:sz w:val="24"/>
+              <w:szCs w:val="24"/>
+            </w:rPr>
+            <w:t>2024</w:t>
+          </w:r>
+        </w:p>
+        <w:p>
+          <w:pPr>
+            <w:rPr>
+              <w:rFonts w:ascii="Arial" w:hAnsi="Arial" w:cs="Arial"/>
+              <w:sz w:val="24"/>
+              <w:szCs w:val="24"/>
+            </w:rPr>
+          </w:pPr>
+          <w:r>
+            <w:rPr>
+              <w:rFonts w:ascii="Arial" w:hAnsi="Arial" w:cs="Arial"/>
+              <w:sz w:val="24"/>
+              <w:szCs w:val="24"/>
+            </w:rPr>
+            <w:br w:type="page"/>
+          </w:r>
+        </w:p>
+        <w:p>
+          <w:pPr>
+            <w:jc w:val="center"/>
+            <w:rPr>
+              <w:rFonts w:ascii="Arial" w:hAnsi="Arial" w:cs="Arial"/>
+              <w:sz w:val="24"/>
+              <w:szCs w:val="24"/>
+            </w:rPr>
+          </w:pPr>
+          <w:r>
+            <w:rPr>
+              <w:rFonts w:ascii="Arial" w:hAnsi="Arial" w:cs="Arial"/>
+              <w:sz w:val="24"/>
+              <w:szCs w:val="24"/>
+            </w:rPr>
+            <w:lastRenderedPageBreak/>
+            <w:t>MATHEO DE AMORIM ACOSTA</w:t>
+          </w:r>
+          <w:r>
+            <w:rPr>
+              <w:rFonts w:ascii="Arial" w:hAnsi="Arial" w:cs="Arial"/>
+              <w:sz w:val="24"/>
+              <w:szCs w:val="24"/>
+            </w:rPr>
+            <w:br/>
+          </w:r>
+        </w:p>
+        <w:p>
+          <w:pPr>
+            <w:jc w:val="center"/>
+            <w:rPr>
+              <w:rFonts w:ascii="Arial" w:hAnsi="Arial" w:cs="Arial"/>
+              <w:b/>
+              <w:sz w:val="24"/>
+              <w:szCs w:val="24"/>
+            </w:rPr>
+          </w:pPr>
+          <w:r>
+            <w:rPr>
+              <w:rFonts w:ascii="Arial" w:hAnsi="Arial" w:cs="Arial"/>
+              <w:b/>
+              <w:sz w:val="24"/>
+              <w:szCs w:val="24"/>
+            </w:rPr>
+            <w:t>ALGORITMOS E LÓGICA DE PROGRAMAÇÃO</w:t>
+          </w:r>
+        </w:p>
+        <w:p>
+          <w:pPr>
+            <w:jc w:val="center"/>
+            <w:rPr>
+              <w:rFonts w:ascii="Arial" w:hAnsi="Arial" w:cs="Arial"/>
+              <w:sz w:val="24"/>
+              <w:szCs w:val="24"/>
+            </w:rPr>
+          </w:pPr>
+          <w:r>
+            <w:rPr>
+              <w:rFonts w:ascii="Arial" w:hAnsi="Arial" w:cs="Arial"/>
+              <w:sz w:val="24"/>
+              <w:szCs w:val="24"/>
+            </w:rPr>
+            <w:t>Trabalho de algoritmo</w:t>
+          </w:r>
+        </w:p>
+        <w:p>
+          <w:pPr>
+            <w:jc w:val="center"/>
+            <w:rPr>
+              <w:rFonts w:ascii="Arial" w:hAnsi="Arial" w:cs="Arial"/>
+              <w:sz w:val="24"/>
+              <w:szCs w:val="24"/>
+            </w:rPr>
+          </w:pPr>
+        </w:p>
+        <w:p>
+          <w:pPr>
+            <w:jc w:val="center"/>
+            <w:rPr>
+              <w:rFonts w:ascii="Arial" w:hAnsi="Arial" w:cs="Arial"/>
+              <w:sz w:val="24"/>
+              <w:szCs w:val="24"/>
+            </w:rPr>
+          </w:pPr>
+        </w:p>
+        <w:p>
+          <w:pPr>
+            <w:jc w:val="center"/>
+            <w:rPr>
+              <w:rFonts w:ascii="Arial" w:hAnsi="Arial" w:cs="Arial"/>
+              <w:sz w:val="24"/>
+              <w:szCs w:val="24"/>
+            </w:rPr>
+          </w:pPr>
+        </w:p>
+        <w:p>
+          <w:pPr>
+            <w:jc w:val="right"/>
+            <w:rPr>
+              <w:rFonts w:ascii="Arial" w:hAnsi="Arial" w:cs="Arial"/>
+              <w:sz w:val="24"/>
+              <w:szCs w:val="24"/>
+            </w:rPr>
+          </w:pPr>
+          <w:r>
+            <w:rPr>
+              <w:rFonts w:ascii="Arial" w:hAnsi="Arial" w:cs="Arial"/>
+              <w:sz w:val="24"/>
+              <w:szCs w:val="24"/>
+            </w:rPr>
+            <w:t xml:space="preserve">             [trabalho sobre</w:t>
+          </w:r>
+        </w:p>
+        <w:p>
+          <w:pPr>
+            <w:jc w:val="right"/>
+            <w:rPr>
+              <w:rFonts w:ascii="Arial" w:hAnsi="Arial" w:cs="Arial"/>
+              <w:sz w:val="24"/>
+              <w:szCs w:val="24"/>
+            </w:rPr>
+          </w:pPr>
+          <w:r>
+            <w:rPr>
+              <w:rFonts w:ascii="Arial" w:hAnsi="Arial" w:cs="Arial"/>
+              <w:sz w:val="24"/>
+              <w:szCs w:val="24"/>
+            </w:rPr>
+            <w:t>Algoritmo e lógica</w:t>
+          </w:r>
+        </w:p>
+        <w:p>
+          <w:pPr>
+            <w:jc w:val="right"/>
+            <w:rPr>
+              <w:rFonts w:ascii="Arial" w:hAnsi="Arial" w:cs="Arial"/>
+              <w:sz w:val="24"/>
+              <w:szCs w:val="24"/>
+            </w:rPr>
+          </w:pPr>
+          <w:r>
+            <w:rPr>
+              <w:rFonts w:ascii="Arial" w:hAnsi="Arial" w:cs="Arial"/>
+              <w:sz w:val="24"/>
+              <w:szCs w:val="24"/>
+            </w:rPr>
+            <w:t>de programação]</w:t>
+          </w:r>
+        </w:p>
+        <w:p>
+          <w:pPr>
+            <w:jc w:val="right"/>
+            <w:rPr>
+              <w:rFonts w:ascii="Arial" w:hAnsi="Arial" w:cs="Arial"/>
+              <w:sz w:val="24"/>
+              <w:szCs w:val="24"/>
+            </w:rPr>
+          </w:pPr>
+          <w:r>
+            <w:rPr>
+              <w:rFonts w:ascii="Arial" w:hAnsi="Arial" w:cs="Arial"/>
+              <w:sz w:val="24"/>
+              <w:szCs w:val="24"/>
+            </w:rPr>
+            <w:t>apresentado ao</w:t>
+          </w:r>
+        </w:p>
+        <w:p>
+          <w:pPr>
+            <w:jc w:val="right"/>
+            <w:rPr>
+              <w:rFonts w:ascii="Arial" w:hAnsi="Arial" w:cs="Arial"/>
+              <w:sz w:val="24"/>
+              <w:szCs w:val="24"/>
+            </w:rPr>
+          </w:pPr>
+          <w:r>
+            <w:rPr>
+              <w:rFonts w:ascii="Arial" w:hAnsi="Arial" w:cs="Arial"/>
+              <w:sz w:val="24"/>
+              <w:szCs w:val="24"/>
+            </w:rPr>
+            <w:t>[curso</w:t>
+          </w:r>
+          <w:r>
+            <w:rPr>
+              <w:rFonts w:ascii="Arial" w:hAnsi="Arial" w:cs="Arial"/>
+              <w:sz w:val="24"/>
+              <w:szCs w:val="24"/>
+            </w:rPr>
+            <w:tab/>
+            <w:t>de jogos</w:t>
+          </w:r>
+        </w:p>
+        <w:p>
+          <w:pPr>
+            <w:jc w:val="right"/>
+            <w:rPr>
+              <w:rFonts w:ascii="Arial" w:hAnsi="Arial" w:cs="Arial"/>
+              <w:sz w:val="24"/>
+              <w:szCs w:val="24"/>
+            </w:rPr>
+          </w:pPr>
+          <w:r>
+            <w:rPr>
+              <w:rFonts w:ascii="Arial" w:hAnsi="Arial" w:cs="Arial"/>
+              <w:sz w:val="24"/>
+              <w:szCs w:val="24"/>
+            </w:rPr>
+            <w:t>Digitais]</w:t>
+          </w:r>
+        </w:p>
+        <w:p>
+          <w:pPr>
+            <w:jc w:val="center"/>
+            <w:rPr>
+              <w:rFonts w:ascii="Arial" w:hAnsi="Arial" w:cs="Arial"/>
+              <w:sz w:val="24"/>
+              <w:szCs w:val="24"/>
+            </w:rPr>
+          </w:pPr>
+        </w:p>
+        <w:p>
+          <w:pPr>
+            <w:jc w:val="center"/>
+            <w:rPr>
+              <w:rFonts w:ascii="Arial" w:hAnsi="Arial" w:cs="Arial"/>
+              <w:sz w:val="24"/>
+              <w:szCs w:val="24"/>
+            </w:rPr>
+          </w:pPr>
+        </w:p>
+        <w:p>
+          <w:pPr>
+            <w:jc w:val="center"/>
+            <w:rPr>
+              <w:rFonts w:ascii="Arial" w:hAnsi="Arial" w:cs="Arial"/>
+              <w:sz w:val="24"/>
+              <w:szCs w:val="24"/>
+            </w:rPr>
+          </w:pPr>
+        </w:p>
+        <w:p>
+          <w:pPr>
+            <w:jc w:val="center"/>
+            <w:rPr>
+              <w:rFonts w:ascii="Arial" w:hAnsi="Arial" w:cs="Arial"/>
+              <w:sz w:val="24"/>
+              <w:szCs w:val="24"/>
+            </w:rPr>
+          </w:pPr>
+        </w:p>
+        <w:p>
+          <w:pPr>
+            <w:jc w:val="center"/>
+            <w:rPr>
+              <w:rFonts w:ascii="Arial" w:hAnsi="Arial" w:cs="Arial"/>
+              <w:sz w:val="24"/>
+              <w:szCs w:val="24"/>
+            </w:rPr>
+          </w:pPr>
+        </w:p>
+        <w:p>
+          <w:pPr>
+            <w:jc w:val="center"/>
+            <w:rPr>
+              <w:rFonts w:ascii="Arial" w:hAnsi="Arial" w:cs="Arial"/>
+              <w:sz w:val="24"/>
+              <w:szCs w:val="24"/>
+            </w:rPr>
+          </w:pPr>
+        </w:p>
+        <w:p>
+          <w:pPr>
+            <w:jc w:val="center"/>
+            <w:rPr>
+              <w:rFonts w:ascii="Arial" w:hAnsi="Arial" w:cs="Arial"/>
+              <w:sz w:val="24"/>
+              <w:szCs w:val="24"/>
+            </w:rPr>
+          </w:pPr>
+        </w:p>
+        <w:p>
+          <w:pPr>
+            <w:jc w:val="center"/>
+            <w:rPr>
+              <w:rFonts w:ascii="Arial" w:hAnsi="Arial" w:cs="Arial"/>
+              <w:sz w:val="24"/>
+              <w:szCs w:val="24"/>
+            </w:rPr>
+          </w:pPr>
+        </w:p>
+        <w:p>
+          <w:pPr>
+            <w:jc w:val="center"/>
+            <w:rPr>
+              <w:rFonts w:ascii="Arial" w:hAnsi="Arial" w:cs="Arial"/>
+              <w:sz w:val="24"/>
+              <w:szCs w:val="24"/>
+            </w:rPr>
+          </w:pPr>
+        </w:p>
+        <w:p>
+          <w:pPr>
+            <w:jc w:val="center"/>
+            <w:rPr>
+              <w:rFonts w:ascii="Arial" w:hAnsi="Arial" w:cs="Arial"/>
+              <w:sz w:val="24"/>
+              <w:szCs w:val="24"/>
+            </w:rPr>
+          </w:pPr>
+        </w:p>
+        <w:p>
+          <w:pPr>
+            <w:jc w:val="center"/>
+            <w:rPr>
+              <w:rFonts w:ascii="Arial" w:hAnsi="Arial" w:cs="Arial"/>
+              <w:sz w:val="24"/>
+              <w:szCs w:val="24"/>
+            </w:rPr>
+          </w:pPr>
+        </w:p>
+        <w:p>
+          <w:pPr>
+            <w:jc w:val="center"/>
+            <w:rPr>
+              <w:rFonts w:ascii="Arial" w:hAnsi="Arial" w:cs="Arial"/>
+              <w:sz w:val="24"/>
+              <w:szCs w:val="24"/>
+            </w:rPr>
+          </w:pPr>
+        </w:p>
+        <w:p>
+          <w:pPr>
+            <w:jc w:val="center"/>
+            <w:rPr>
+              <w:rFonts w:ascii="Arial" w:hAnsi="Arial" w:cs="Arial"/>
+              <w:sz w:val="24"/>
+              <w:szCs w:val="24"/>
+            </w:rPr>
+          </w:pPr>
+        </w:p>
+        <w:p>
+          <w:pPr>
+            <w:jc w:val="center"/>
+            <w:rPr>
+              <w:rFonts w:ascii="Arial" w:hAnsi="Arial" w:cs="Arial"/>
+              <w:sz w:val="24"/>
+              <w:szCs w:val="24"/>
+            </w:rPr>
+          </w:pPr>
+        </w:p>
+        <w:p>
+          <w:pPr>
+            <w:jc w:val="center"/>
+            <w:rPr>
+              <w:rFonts w:ascii="Arial" w:hAnsi="Arial" w:cs="Arial"/>
+              <w:sz w:val="24"/>
+              <w:szCs w:val="24"/>
+            </w:rPr>
+          </w:pPr>
+          <w:r>
+            <w:rPr>
+              <w:rFonts w:ascii="Arial" w:hAnsi="Arial" w:cs="Arial"/>
+              <w:sz w:val="24"/>
+              <w:szCs w:val="24"/>
+            </w:rPr>
+            <w:t>Cuiabá</w:t>
+          </w:r>
+        </w:p>
+        <w:p>
+          <w:pPr>
+            <w:jc w:val="center"/>
+            <w:rPr>
+              <w:rFonts w:ascii="Arial" w:hAnsi="Arial" w:cs="Arial"/>
+              <w:sz w:val="24"/>
+              <w:szCs w:val="24"/>
+            </w:rPr>
+          </w:pPr>
+          <w:r>
+            <w:rPr>
+              <w:rFonts w:ascii="Arial" w:hAnsi="Arial" w:cs="Arial"/>
+              <w:sz w:val="24"/>
+              <w:szCs w:val="24"/>
+            </w:rPr>
+            <w:t>2024</w:t>
+          </w:r>
+          <w:bookmarkStart w:id="0" w:name="_GoBack"/>
+          <w:bookmarkEnd w:id="0"/>
+        </w:p>
+        <w:p>
+          <w:pPr>
+            <w:rPr>
+              <w:rFonts w:ascii="Arial" w:hAnsi="Arial" w:cs="Arial"/>
+              <w:sz w:val="24"/>
+              <w:szCs w:val="24"/>
+            </w:rPr>
+          </w:pPr>
+          <w:r>
+            <w:rPr>
+              <w:rFonts w:ascii="Arial" w:hAnsi="Arial" w:cs="Arial"/>
+              <w:sz w:val="24"/>
+              <w:szCs w:val="24"/>
+            </w:rPr>
+            <w:br w:type="page"/>
+          </w:r>
+        </w:p>
+        <w:p>
+          <w:pPr>
+            <w:jc w:val="center"/>
+            <w:rPr>
+              <w:rFonts w:ascii="Arial" w:hAnsi="Arial" w:cs="Arial"/>
+              <w:sz w:val="24"/>
+              <w:szCs w:val="24"/>
+            </w:rPr>
+          </w:pPr>
         </w:p>
         <w:p>
           <w:pPr>
@@ -196,366 +786,20 @@
             </w:rPr>
           </w:pPr>
           <w:r>
-            <w:rPr>
-              <w:noProof/>
-            </w:rPr>
-            <mc:AlternateContent>
-              <mc:Choice Requires="wps">
-                <w:drawing>
-                  <wp:anchor distT="0" distB="0" distL="182880" distR="182880" simplePos="0" relativeHeight="251660288" behindDoc="0" locked="0" layoutInCell="1" allowOverlap="1" wp14:anchorId="4DF65937" wp14:editId="259B2B08">
-                    <wp:simplePos x="0" y="0"/>
-                    <wp:positionH relativeFrom="margin">
-                      <wp:align>center</wp:align>
-                    </wp:positionH>
-                    <wp:positionV relativeFrom="page">
-                      <wp:align>center</wp:align>
-                    </wp:positionV>
-                    <wp:extent cx="4686300" cy="6720840"/>
-                    <wp:effectExtent l="0" t="0" r="2540" b="4445"/>
-                    <wp:wrapSquare wrapText="bothSides"/>
-                    <wp:docPr id="131" name="Caixa de Texto 131"/>
-                    <wp:cNvGraphicFramePr/>
-                    <a:graphic xmlns:a="http://schemas.openxmlformats.org/drawingml/2006/main">
-                      <a:graphicData uri="http://schemas.microsoft.com/office/word/2010/wordprocessingShape">
-                        <wps:wsp>
-                          <wps:cNvSpPr txBox="1"/>
-                          <wps:spPr>
-                            <a:xfrm>
-                              <a:off x="0" y="0"/>
-                              <a:ext cx="4686300" cy="6720840"/>
-                            </a:xfrm>
-                            <a:prstGeom prst="rect">
-                              <a:avLst/>
-                            </a:prstGeom>
-                            <a:noFill/>
-                            <a:ln w="6350">
-                              <a:noFill/>
-                            </a:ln>
-                            <a:effectLst/>
-                          </wps:spPr>
-                          <wps:style>
-                            <a:lnRef idx="0">
-                              <a:schemeClr val="accent1"/>
-                            </a:lnRef>
-                            <a:fillRef idx="0">
-                              <a:schemeClr val="accent1"/>
-                            </a:fillRef>
-                            <a:effectRef idx="0">
-                              <a:schemeClr val="accent1"/>
-                            </a:effectRef>
-                            <a:fontRef idx="minor">
-                              <a:schemeClr val="dk1"/>
-                            </a:fontRef>
-                          </wps:style>
-                          <wps:txbx>
-                            <w:txbxContent>
-                              <w:p>
-                                <w:pPr>
-                                  <w:pStyle w:val="SemEspaamento"/>
-                                  <w:spacing w:before="40" w:after="560" w:line="216" w:lineRule="auto"/>
-                                  <w:rPr>
-                                    <w:rFonts w:ascii="Arial" w:hAnsi="Arial" w:cs="Arial"/>
-                                    <w:color w:val="4472C4" w:themeColor="accent1"/>
-                                    <w:sz w:val="72"/>
-                                    <w:szCs w:val="72"/>
-                                  </w:rPr>
-                                </w:pPr>
-                                <w:sdt>
-                                  <w:sdtPr>
-                                    <w:rPr>
-                                      <w:rFonts w:ascii="Arial" w:hAnsi="Arial" w:cs="Arial"/>
-                                      <w:color w:val="4472C4" w:themeColor="accent1"/>
-                                      <w:sz w:val="72"/>
-                                      <w:szCs w:val="72"/>
-                                    </w:rPr>
-                                    <w:alias w:val="Título"/>
-                                    <w:tag w:val=""/>
-                                    <w:id w:val="151731938"/>
-                                    <w:dataBinding w:prefixMappings="xmlns:ns0='http://purl.org/dc/elements/1.1/' xmlns:ns1='http://schemas.openxmlformats.org/package/2006/metadata/core-properties' " w:xpath="/ns1:coreProperties[1]/ns0:title[1]" w:storeItemID="{6C3C8BC8-F283-45AE-878A-BAB7291924A1}"/>
-                                    <w:text/>
-                                  </w:sdtPr>
-                                  <w:sdtContent>
-                                    <w:r>
-                                      <w:rPr>
-                                        <w:rFonts w:ascii="Arial" w:hAnsi="Arial" w:cs="Arial"/>
-                                        <w:color w:val="4472C4" w:themeColor="accent1"/>
-                                        <w:sz w:val="72"/>
-                                        <w:szCs w:val="72"/>
-                                      </w:rPr>
-                                      <w:t>ALGORITMOS E LÓGICA DE PROGRAMAÇÃO</w:t>
-                                    </w:r>
-                                  </w:sdtContent>
-                                </w:sdt>
-                              </w:p>
-                              <w:sdt>
-                                <w:sdtPr>
-                                  <w:rPr>
-                                    <w:rFonts w:ascii="Arial" w:hAnsi="Arial" w:cs="Arial"/>
-                                    <w:caps/>
-                                    <w:color w:val="1F4E79" w:themeColor="accent5" w:themeShade="80"/>
-                                    <w:sz w:val="28"/>
-                                    <w:szCs w:val="28"/>
-                                  </w:rPr>
-                                  <w:alias w:val="Subtítulo"/>
-                                  <w:tag w:val=""/>
-                                  <w:id w:val="-2090151685"/>
-                                  <w:dataBinding w:prefixMappings="xmlns:ns0='http://purl.org/dc/elements/1.1/' xmlns:ns1='http://schemas.openxmlformats.org/package/2006/metadata/core-properties' " w:xpath="/ns1:coreProperties[1]/ns0:subject[1]" w:storeItemID="{6C3C8BC8-F283-45AE-878A-BAB7291924A1}"/>
-                                  <w:text/>
-                                </w:sdtPr>
-                                <w:sdtContent>
-                                  <w:p>
-                                    <w:pPr>
-                                      <w:pStyle w:val="SemEspaamento"/>
-                                      <w:spacing w:before="40" w:after="40"/>
-                                      <w:rPr>
-                                        <w:rFonts w:ascii="Arial" w:hAnsi="Arial" w:cs="Arial"/>
-                                        <w:caps/>
-                                        <w:color w:val="1F4E79" w:themeColor="accent5" w:themeShade="80"/>
-                                        <w:sz w:val="28"/>
-                                        <w:szCs w:val="28"/>
-                                      </w:rPr>
-                                    </w:pPr>
-                                    <w:r>
-                                      <w:rPr>
-                                        <w:rFonts w:ascii="Arial" w:hAnsi="Arial" w:cs="Arial"/>
-                                        <w:caps/>
-                                        <w:color w:val="1F4E79" w:themeColor="accent5" w:themeShade="80"/>
-                                        <w:sz w:val="28"/>
-                                        <w:szCs w:val="28"/>
-                                      </w:rPr>
-                                      <w:t>NÃO PRECISA</w:t>
-                                    </w:r>
-                                  </w:p>
-                                </w:sdtContent>
-                              </w:sdt>
-                              <w:sdt>
-                                <w:sdtPr>
-                                  <w:rPr>
-                                    <w:rFonts w:ascii="Arial" w:hAnsi="Arial" w:cs="Arial"/>
-                                    <w:caps/>
-                                    <w:color w:val="5B9BD5" w:themeColor="accent5"/>
-                                    <w:sz w:val="24"/>
-                                    <w:szCs w:val="24"/>
-                                  </w:rPr>
-                                  <w:alias w:val="Autor"/>
-                                  <w:tag w:val=""/>
-                                  <w:id w:val="-1536112409"/>
-                                  <w:dataBinding w:prefixMappings="xmlns:ns0='http://purl.org/dc/elements/1.1/' xmlns:ns1='http://schemas.openxmlformats.org/package/2006/metadata/core-properties' " w:xpath="/ns1:coreProperties[1]/ns0:creator[1]" w:storeItemID="{6C3C8BC8-F283-45AE-878A-BAB7291924A1}"/>
-                                  <w:text/>
-                                </w:sdtPr>
-                                <w:sdtContent>
-                                  <w:p>
-                                    <w:pPr>
-                                      <w:pStyle w:val="SemEspaamento"/>
-                                      <w:spacing w:before="80" w:after="40"/>
-                                      <w:rPr>
-                                        <w:rFonts w:ascii="Arial" w:hAnsi="Arial" w:cs="Arial"/>
-                                        <w:caps/>
-                                        <w:color w:val="5B9BD5" w:themeColor="accent5"/>
-                                        <w:sz w:val="24"/>
-                                        <w:szCs w:val="24"/>
-                                      </w:rPr>
-                                    </w:pPr>
-                                    <w:r>
-                                      <w:rPr>
-                                        <w:rFonts w:ascii="Arial" w:hAnsi="Arial" w:cs="Arial"/>
-                                        <w:caps/>
-                                        <w:color w:val="5B9BD5" w:themeColor="accent5"/>
-                                        <w:sz w:val="24"/>
-                                        <w:szCs w:val="24"/>
-                                      </w:rPr>
-                                      <w:t>Aluno</w:t>
-                                    </w:r>
-                                    <w:r>
-                                      <w:rPr>
-                                        <w:rFonts w:ascii="Arial" w:hAnsi="Arial" w:cs="Arial"/>
-                                        <w:caps/>
-                                        <w:color w:val="5B9BD5" w:themeColor="accent5"/>
-                                        <w:sz w:val="24"/>
-                                        <w:szCs w:val="24"/>
-                                      </w:rPr>
-                                      <w:t>: MATHEO DE AMORIM ACOSTA</w:t>
-                                    </w:r>
-                                  </w:p>
-                                </w:sdtContent>
-                              </w:sdt>
-                            </w:txbxContent>
-                          </wps:txbx>
-                          <wps:bodyPr rot="0" spcFirstLastPara="0" vertOverflow="overflow" horzOverflow="overflow" vert="horz" wrap="square" lIns="0" tIns="0" rIns="0" bIns="0" numCol="1" spcCol="0" rtlCol="0" fromWordArt="0" anchor="t" anchorCtr="0" forceAA="0" compatLnSpc="1">
-                            <a:prstTxWarp prst="textNoShape">
-                              <a:avLst/>
-                            </a:prstTxWarp>
-                            <a:spAutoFit/>
-                          </wps:bodyPr>
-                        </wps:wsp>
-                      </a:graphicData>
-                    </a:graphic>
-                    <wp14:sizeRelH relativeFrom="margin">
-                      <wp14:pctWidth>79000</wp14:pctWidth>
-                    </wp14:sizeRelH>
-                    <wp14:sizeRelV relativeFrom="page">
-                      <wp14:pctHeight>35000</wp14:pctHeight>
-                    </wp14:sizeRelV>
-                  </wp:anchor>
-                </w:drawing>
-              </mc:Choice>
-              <mc:Fallback>
-                <w:pict>
-                  <v:shapetype w14:anchorId="4DF65937" id="_x0000_t202" coordsize="21600,21600" o:spt="202" path="m,l,21600r21600,l21600,xe">
-                    <v:stroke joinstyle="miter"/>
-                    <v:path gradientshapeok="t" o:connecttype="rect"/>
-                  </v:shapetype>
-                  <v:shape id="Caixa de Texto 131" o:spid="_x0000_s1027" type="#_x0000_t202" style="position:absolute;margin-left:0;margin-top:0;width:369pt;height:529.2pt;z-index:251660288;visibility:visible;mso-wrap-style:square;mso-width-percent:790;mso-height-percent:350;mso-wrap-distance-left:14.4pt;mso-wrap-distance-top:0;mso-wrap-distance-right:14.4pt;mso-wrap-distance-bottom:0;mso-position-horizontal:center;mso-position-horizontal-relative:margin;mso-position-vertical:center;mso-position-vertical-relative:page;mso-width-percent:790;mso-height-percent:350;mso-width-relative:margin;mso-height-relative:page;v-text-anchor:top" o:gfxdata="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" filled="f" stroked="f" strokeweight=".5pt">
-                    <v:textbox style="mso-fit-shape-to-text:t" inset="0,0,0,0">
-                      <w:txbxContent>
-                        <w:p>
-                          <w:pPr>
-                            <w:pStyle w:val="SemEspaamento"/>
-                            <w:spacing w:before="40" w:after="560" w:line="216" w:lineRule="auto"/>
-                            <w:rPr>
-                              <w:rFonts w:ascii="Arial" w:hAnsi="Arial" w:cs="Arial"/>
-                              <w:color w:val="4472C4" w:themeColor="accent1"/>
-                              <w:sz w:val="72"/>
-                              <w:szCs w:val="72"/>
-                            </w:rPr>
-                          </w:pPr>
-                          <w:sdt>
-                            <w:sdtPr>
-                              <w:rPr>
-                                <w:rFonts w:ascii="Arial" w:hAnsi="Arial" w:cs="Arial"/>
-                                <w:color w:val="4472C4" w:themeColor="accent1"/>
-                                <w:sz w:val="72"/>
-                                <w:szCs w:val="72"/>
-                              </w:rPr>
-                              <w:alias w:val="Título"/>
-                              <w:tag w:val=""/>
-                              <w:id w:val="151731938"/>
-                              <w:dataBinding w:prefixMappings="xmlns:ns0='http://purl.org/dc/elements/1.1/' xmlns:ns1='http://schemas.openxmlformats.org/package/2006/metadata/core-properties' " w:xpath="/ns1:coreProperties[1]/ns0:title[1]" w:storeItemID="{6C3C8BC8-F283-45AE-878A-BAB7291924A1}"/>
-                              <w:text/>
-                            </w:sdtPr>
-                            <w:sdtContent>
-                              <w:r>
-                                <w:rPr>
-                                  <w:rFonts w:ascii="Arial" w:hAnsi="Arial" w:cs="Arial"/>
-                                  <w:color w:val="4472C4" w:themeColor="accent1"/>
-                                  <w:sz w:val="72"/>
-                                  <w:szCs w:val="72"/>
-                                </w:rPr>
-                                <w:t>ALGORITMOS E LÓGICA DE PROGRAMAÇÃO</w:t>
-                              </w:r>
-                            </w:sdtContent>
-                          </w:sdt>
-                        </w:p>
-                        <w:sdt>
-                          <w:sdtPr>
-                            <w:rPr>
-                              <w:rFonts w:ascii="Arial" w:hAnsi="Arial" w:cs="Arial"/>
-                              <w:caps/>
-                              <w:color w:val="1F4E79" w:themeColor="accent5" w:themeShade="80"/>
-                              <w:sz w:val="28"/>
-                              <w:szCs w:val="28"/>
-                            </w:rPr>
-                            <w:alias w:val="Subtítulo"/>
-                            <w:tag w:val=""/>
-                            <w:id w:val="-2090151685"/>
-                            <w:dataBinding w:prefixMappings="xmlns:ns0='http://purl.org/dc/elements/1.1/' xmlns:ns1='http://schemas.openxmlformats.org/package/2006/metadata/core-properties' " w:xpath="/ns1:coreProperties[1]/ns0:subject[1]" w:storeItemID="{6C3C8BC8-F283-45AE-878A-BAB7291924A1}"/>
-                            <w:text/>
-                          </w:sdtPr>
-                          <w:sdtContent>
-                            <w:p>
-                              <w:pPr>
-                                <w:pStyle w:val="SemEspaamento"/>
-                                <w:spacing w:before="40" w:after="40"/>
-                                <w:rPr>
-                                  <w:rFonts w:ascii="Arial" w:hAnsi="Arial" w:cs="Arial"/>
-                                  <w:caps/>
-                                  <w:color w:val="1F4E79" w:themeColor="accent5" w:themeShade="80"/>
-                                  <w:sz w:val="28"/>
-                                  <w:szCs w:val="28"/>
-                                </w:rPr>
-                              </w:pPr>
-                              <w:r>
-                                <w:rPr>
-                                  <w:rFonts w:ascii="Arial" w:hAnsi="Arial" w:cs="Arial"/>
-                                  <w:caps/>
-                                  <w:color w:val="1F4E79" w:themeColor="accent5" w:themeShade="80"/>
-                                  <w:sz w:val="28"/>
-                                  <w:szCs w:val="28"/>
-                                </w:rPr>
-                                <w:t>NÃO PRECISA</w:t>
-                              </w:r>
-                            </w:p>
-                          </w:sdtContent>
-                        </w:sdt>
-                        <w:sdt>
-                          <w:sdtPr>
-                            <w:rPr>
-                              <w:rFonts w:ascii="Arial" w:hAnsi="Arial" w:cs="Arial"/>
-                              <w:caps/>
-                              <w:color w:val="5B9BD5" w:themeColor="accent5"/>
-                              <w:sz w:val="24"/>
-                              <w:szCs w:val="24"/>
-                            </w:rPr>
-                            <w:alias w:val="Autor"/>
-                            <w:tag w:val=""/>
-                            <w:id w:val="-1536112409"/>
-                            <w:dataBinding w:prefixMappings="xmlns:ns0='http://purl.org/dc/elements/1.1/' xmlns:ns1='http://schemas.openxmlformats.org/package/2006/metadata/core-properties' " w:xpath="/ns1:coreProperties[1]/ns0:creator[1]" w:storeItemID="{6C3C8BC8-F283-45AE-878A-BAB7291924A1}"/>
-                            <w:text/>
-                          </w:sdtPr>
-                          <w:sdtContent>
-                            <w:p>
-                              <w:pPr>
-                                <w:pStyle w:val="SemEspaamento"/>
-                                <w:spacing w:before="80" w:after="40"/>
-                                <w:rPr>
-                                  <w:rFonts w:ascii="Arial" w:hAnsi="Arial" w:cs="Arial"/>
-                                  <w:caps/>
-                                  <w:color w:val="5B9BD5" w:themeColor="accent5"/>
-                                  <w:sz w:val="24"/>
-                                  <w:szCs w:val="24"/>
-                                </w:rPr>
-                              </w:pPr>
-                              <w:r>
-                                <w:rPr>
-                                  <w:rFonts w:ascii="Arial" w:hAnsi="Arial" w:cs="Arial"/>
-                                  <w:caps/>
-                                  <w:color w:val="5B9BD5" w:themeColor="accent5"/>
-                                  <w:sz w:val="24"/>
-                                  <w:szCs w:val="24"/>
-                                </w:rPr>
-                                <w:t>Aluno</w:t>
-                              </w:r>
-                              <w:r>
-                                <w:rPr>
-                                  <w:rFonts w:ascii="Arial" w:hAnsi="Arial" w:cs="Arial"/>
-                                  <w:caps/>
-                                  <w:color w:val="5B9BD5" w:themeColor="accent5"/>
-                                  <w:sz w:val="24"/>
-                                  <w:szCs w:val="24"/>
-                                </w:rPr>
-                                <w:t>: MATHEO DE AMORIM ACOSTA</w:t>
-                              </w:r>
-                            </w:p>
-                          </w:sdtContent>
-                        </w:sdt>
-                      </w:txbxContent>
-                    </v:textbox>
-                    <w10:wrap type="square" anchorx="margin" anchory="page"/>
-                  </v:shape>
-                </w:pict>
-              </mc:Fallback>
-            </mc:AlternateContent>
-          </w:r>
-          <w:r>
             <w:br w:type="page"/>
           </w:r>
         </w:p>
-        <w:bookmarkStart w:id="0" w:name="_GoBack" w:displacedByCustomXml="next"/>
-        <w:bookmarkEnd w:id="0" w:displacedByCustomXml="next"/>
       </w:sdtContent>
     </w:sdt>
     <w:sdt>
       <w:sdtPr>
+        <w:rPr>
+          <w:rFonts w:asciiTheme="minorHAnsi" w:eastAsiaTheme="minorHAnsi" w:hAnsiTheme="minorHAnsi" w:cstheme="minorBidi"/>
+          <w:color w:val="auto"/>
+          <w:sz w:val="22"/>
+          <w:szCs w:val="22"/>
+          <w:lang w:eastAsia="en-US"/>
+        </w:rPr>
         <w:id w:val="365025813"/>
         <w:docPartObj>
           <w:docPartGallery w:val="Table of Contents"/>
@@ -564,13 +808,8 @@
       </w:sdtPr>
       <w:sdtEndPr>
         <w:rPr>
-          <w:rFonts w:asciiTheme="minorHAnsi" w:eastAsiaTheme="minorHAnsi" w:hAnsiTheme="minorHAnsi" w:cstheme="minorBidi"/>
           <w:b/>
           <w:bCs/>
-          <w:color w:val="auto"/>
-          <w:sz w:val="22"/>
-          <w:szCs w:val="22"/>
-          <w:lang w:eastAsia="en-US"/>
         </w:rPr>
       </w:sdtEndPr>
       <w:sdtContent>
@@ -2455,6 +2694,7 @@
         <w:docPartUnique/>
       </w:docPartObj>
     </w:sdtPr>
+    <w:sdtEndPr/>
     <w:sdtContent>
       <w:p>
         <w:pPr>
@@ -3581,7 +3821,7 @@
 </file>
 
 <file path=customXml/itemProps2.xml><?xml version="1.0" encoding="utf-8"?>
-<ds:datastoreItem xmlns:ds="http://schemas.openxmlformats.org/officeDocument/2006/customXml" ds:itemID="{4CA489BA-245E-4264-A4C6-73E3A5AE941C}">
+<ds:datastoreItem xmlns:ds="http://schemas.openxmlformats.org/officeDocument/2006/customXml" ds:itemID="{9FFD6A50-3BB6-4451-B2F6-D6DC0352F2F7}">
   <ds:schemaRefs>
     <ds:schemaRef ds:uri="http://schemas.openxmlformats.org/officeDocument/2006/bibliography"/>
   </ds:schemaRefs>

</xml_diff>

<commit_message>
Modificação no trabalho de algoritmos, alteração na capa e folha de rosto e alteração na formatação de alguns textos
</commit_message>
<xml_diff>
--- a/Algoritmo.docx
+++ b/Algoritmo.docx
@@ -17,15 +17,17 @@
             <w:jc w:val="center"/>
             <w:rPr>
               <w:rFonts w:ascii="Arial" w:hAnsi="Arial" w:cs="Arial"/>
-              <w:sz w:val="24"/>
-              <w:szCs w:val="24"/>
+              <w:b/>
+              <w:sz w:val="40"/>
+              <w:szCs w:val="32"/>
             </w:rPr>
           </w:pPr>
           <w:r>
             <w:rPr>
               <w:rFonts w:ascii="Arial" w:hAnsi="Arial" w:cs="Arial"/>
-              <w:sz w:val="24"/>
-              <w:szCs w:val="24"/>
+              <w:b/>
+              <w:sz w:val="40"/>
+              <w:szCs w:val="32"/>
             </w:rPr>
             <w:t>SESC ESCOLA</w:t>
           </w:r>
@@ -45,24 +47,24 @@
             <w:jc w:val="center"/>
             <w:rPr>
               <w:rFonts w:ascii="Arial" w:hAnsi="Arial" w:cs="Arial"/>
-              <w:sz w:val="24"/>
-              <w:szCs w:val="24"/>
-            </w:rPr>
-          </w:pPr>
-        </w:p>
-        <w:p>
-          <w:pPr>
-            <w:jc w:val="center"/>
-            <w:rPr>
-              <w:rFonts w:ascii="Arial" w:hAnsi="Arial" w:cs="Arial"/>
-              <w:sz w:val="24"/>
+              <w:sz w:val="32"/>
+              <w:szCs w:val="24"/>
+            </w:rPr>
+          </w:pPr>
+        </w:p>
+        <w:p>
+          <w:pPr>
+            <w:jc w:val="center"/>
+            <w:rPr>
+              <w:rFonts w:ascii="Arial" w:hAnsi="Arial" w:cs="Arial"/>
+              <w:sz w:val="36"/>
               <w:szCs w:val="24"/>
             </w:rPr>
           </w:pPr>
           <w:r>
             <w:rPr>
               <w:rFonts w:ascii="Arial" w:hAnsi="Arial" w:cs="Arial"/>
-              <w:sz w:val="24"/>
+              <w:sz w:val="36"/>
               <w:szCs w:val="24"/>
             </w:rPr>
             <w:t>MATHEO DE AMORIM ACOSTA</w:t>
@@ -73,6 +75,26 @@
             <w:jc w:val="center"/>
             <w:rPr>
               <w:rFonts w:ascii="Arial" w:hAnsi="Arial" w:cs="Arial"/>
+              <w:sz w:val="32"/>
+              <w:szCs w:val="24"/>
+            </w:rPr>
+          </w:pPr>
+        </w:p>
+        <w:p>
+          <w:pPr>
+            <w:jc w:val="center"/>
+            <w:rPr>
+              <w:rFonts w:ascii="Arial" w:hAnsi="Arial" w:cs="Arial"/>
+              <w:sz w:val="32"/>
+              <w:szCs w:val="24"/>
+            </w:rPr>
+          </w:pPr>
+        </w:p>
+        <w:p>
+          <w:pPr>
+            <w:jc w:val="center"/>
+            <w:rPr>
+              <w:rFonts w:ascii="Arial" w:hAnsi="Arial" w:cs="Arial"/>
               <w:sz w:val="24"/>
               <w:szCs w:val="24"/>
             </w:rPr>
@@ -84,7 +106,18 @@
             <w:rPr>
               <w:rFonts w:ascii="Arial" w:hAnsi="Arial" w:cs="Arial"/>
               <w:b/>
-              <w:sz w:val="24"/>
+              <w:sz w:val="32"/>
+              <w:szCs w:val="24"/>
+            </w:rPr>
+          </w:pPr>
+        </w:p>
+        <w:p>
+          <w:pPr>
+            <w:jc w:val="center"/>
+            <w:rPr>
+              <w:rFonts w:ascii="Arial" w:hAnsi="Arial" w:cs="Arial"/>
+              <w:b/>
+              <w:sz w:val="40"/>
               <w:szCs w:val="24"/>
             </w:rPr>
           </w:pPr>
@@ -92,7 +125,7 @@
             <w:rPr>
               <w:rFonts w:ascii="Arial" w:hAnsi="Arial" w:cs="Arial"/>
               <w:b/>
-              <w:sz w:val="24"/>
+              <w:sz w:val="40"/>
               <w:szCs w:val="24"/>
             </w:rPr>
             <w:t>ALGORITMOS E LÓGICA DE PROGRAMAÇÃO</w:t>
@@ -103,14 +136,14 @@
             <w:jc w:val="center"/>
             <w:rPr>
               <w:rFonts w:ascii="Arial" w:hAnsi="Arial" w:cs="Arial"/>
-              <w:sz w:val="24"/>
+              <w:sz w:val="44"/>
               <w:szCs w:val="24"/>
             </w:rPr>
           </w:pPr>
           <w:r>
             <w:rPr>
               <w:rFonts w:ascii="Arial" w:hAnsi="Arial" w:cs="Arial"/>
-              <w:sz w:val="24"/>
+              <w:sz w:val="44"/>
               <w:szCs w:val="24"/>
             </w:rPr>
             <w:t>Trabalho de algoritmo</w:t>
@@ -158,166 +191,125 @@
         </w:p>
         <w:p>
           <w:pPr>
-            <w:jc w:val="center"/>
-            <w:rPr>
-              <w:rFonts w:ascii="Arial" w:hAnsi="Arial" w:cs="Arial"/>
-              <w:sz w:val="24"/>
-              <w:szCs w:val="24"/>
-            </w:rPr>
-          </w:pPr>
-        </w:p>
-        <w:p>
-          <w:pPr>
-            <w:jc w:val="center"/>
-            <w:rPr>
-              <w:rFonts w:ascii="Arial" w:hAnsi="Arial" w:cs="Arial"/>
-              <w:sz w:val="24"/>
-              <w:szCs w:val="24"/>
-            </w:rPr>
-          </w:pPr>
-        </w:p>
-        <w:p>
-          <w:pPr>
-            <w:jc w:val="center"/>
-            <w:rPr>
-              <w:rFonts w:ascii="Arial" w:hAnsi="Arial" w:cs="Arial"/>
-              <w:sz w:val="24"/>
-              <w:szCs w:val="24"/>
-            </w:rPr>
-          </w:pPr>
-        </w:p>
-        <w:p>
-          <w:pPr>
-            <w:jc w:val="center"/>
-            <w:rPr>
-              <w:rFonts w:ascii="Arial" w:hAnsi="Arial" w:cs="Arial"/>
-              <w:sz w:val="24"/>
-              <w:szCs w:val="24"/>
-            </w:rPr>
-          </w:pPr>
-        </w:p>
-        <w:p>
-          <w:pPr>
-            <w:jc w:val="center"/>
-            <w:rPr>
-              <w:rFonts w:ascii="Arial" w:hAnsi="Arial" w:cs="Arial"/>
-              <w:sz w:val="24"/>
-              <w:szCs w:val="24"/>
-            </w:rPr>
-          </w:pPr>
-        </w:p>
-        <w:p>
-          <w:pPr>
-            <w:jc w:val="center"/>
-            <w:rPr>
-              <w:rFonts w:ascii="Arial" w:hAnsi="Arial" w:cs="Arial"/>
-              <w:sz w:val="24"/>
-              <w:szCs w:val="24"/>
-            </w:rPr>
-          </w:pPr>
-        </w:p>
-        <w:p>
-          <w:pPr>
-            <w:jc w:val="center"/>
-            <w:rPr>
-              <w:rFonts w:ascii="Arial" w:hAnsi="Arial" w:cs="Arial"/>
-              <w:sz w:val="24"/>
-              <w:szCs w:val="24"/>
-            </w:rPr>
-          </w:pPr>
-        </w:p>
-        <w:p>
-          <w:pPr>
-            <w:jc w:val="center"/>
-            <w:rPr>
-              <w:rFonts w:ascii="Arial" w:hAnsi="Arial" w:cs="Arial"/>
-              <w:sz w:val="24"/>
-              <w:szCs w:val="24"/>
-            </w:rPr>
-          </w:pPr>
-        </w:p>
-        <w:p>
-          <w:pPr>
-            <w:jc w:val="center"/>
-            <w:rPr>
-              <w:rFonts w:ascii="Arial" w:hAnsi="Arial" w:cs="Arial"/>
-              <w:sz w:val="24"/>
-              <w:szCs w:val="24"/>
-            </w:rPr>
-          </w:pPr>
-        </w:p>
-        <w:p>
-          <w:pPr>
-            <w:jc w:val="center"/>
-            <w:rPr>
-              <w:rFonts w:ascii="Arial" w:hAnsi="Arial" w:cs="Arial"/>
-              <w:sz w:val="24"/>
-              <w:szCs w:val="24"/>
-            </w:rPr>
-          </w:pPr>
-        </w:p>
-        <w:p>
-          <w:pPr>
-            <w:jc w:val="center"/>
-            <w:rPr>
-              <w:rFonts w:ascii="Arial" w:hAnsi="Arial" w:cs="Arial"/>
-              <w:sz w:val="24"/>
-              <w:szCs w:val="24"/>
-            </w:rPr>
-          </w:pPr>
-        </w:p>
-        <w:p>
-          <w:pPr>
-            <w:rPr>
-              <w:rFonts w:ascii="Arial" w:hAnsi="Arial" w:cs="Arial"/>
-              <w:sz w:val="24"/>
-              <w:szCs w:val="24"/>
-            </w:rPr>
-          </w:pPr>
-        </w:p>
-        <w:p>
-          <w:pPr>
-            <w:jc w:val="center"/>
-            <w:rPr>
-              <w:rFonts w:ascii="Arial" w:hAnsi="Arial" w:cs="Arial"/>
-              <w:sz w:val="24"/>
-              <w:szCs w:val="24"/>
-            </w:rPr>
-          </w:pPr>
-        </w:p>
-        <w:p>
-          <w:pPr>
-            <w:jc w:val="center"/>
-            <w:rPr>
-              <w:rFonts w:ascii="Arial" w:hAnsi="Arial" w:cs="Arial"/>
-              <w:sz w:val="24"/>
-              <w:szCs w:val="24"/>
-            </w:rPr>
-          </w:pPr>
-        </w:p>
-        <w:p>
-          <w:pPr>
-            <w:jc w:val="center"/>
-            <w:rPr>
-              <w:rFonts w:ascii="Arial" w:hAnsi="Arial" w:cs="Arial"/>
-              <w:sz w:val="24"/>
-              <w:szCs w:val="24"/>
-            </w:rPr>
-          </w:pPr>
-        </w:p>
-        <w:p>
-          <w:pPr>
-            <w:jc w:val="center"/>
-            <w:rPr>
-              <w:rFonts w:ascii="Arial" w:hAnsi="Arial" w:cs="Arial"/>
-              <w:sz w:val="24"/>
+            <w:rPr>
+              <w:rFonts w:ascii="Arial" w:hAnsi="Arial" w:cs="Arial"/>
+              <w:sz w:val="24"/>
+              <w:szCs w:val="24"/>
+            </w:rPr>
+          </w:pPr>
+        </w:p>
+        <w:p>
+          <w:pPr>
+            <w:jc w:val="center"/>
+            <w:rPr>
+              <w:rFonts w:ascii="Arial" w:hAnsi="Arial" w:cs="Arial"/>
+              <w:sz w:val="24"/>
+              <w:szCs w:val="24"/>
+            </w:rPr>
+          </w:pPr>
+        </w:p>
+        <w:p>
+          <w:pPr>
+            <w:jc w:val="center"/>
+            <w:rPr>
+              <w:rFonts w:ascii="Arial" w:hAnsi="Arial" w:cs="Arial"/>
+              <w:sz w:val="24"/>
+              <w:szCs w:val="24"/>
+            </w:rPr>
+          </w:pPr>
+        </w:p>
+        <w:p>
+          <w:pPr>
+            <w:jc w:val="center"/>
+            <w:rPr>
+              <w:rFonts w:ascii="Arial" w:hAnsi="Arial" w:cs="Arial"/>
+              <w:sz w:val="24"/>
+              <w:szCs w:val="24"/>
+            </w:rPr>
+          </w:pPr>
+        </w:p>
+        <w:p>
+          <w:pPr>
+            <w:jc w:val="center"/>
+            <w:rPr>
+              <w:rFonts w:ascii="Arial" w:hAnsi="Arial" w:cs="Arial"/>
+              <w:sz w:val="24"/>
+              <w:szCs w:val="24"/>
+            </w:rPr>
+          </w:pPr>
+        </w:p>
+        <w:p>
+          <w:pPr>
+            <w:jc w:val="center"/>
+            <w:rPr>
+              <w:rFonts w:ascii="Arial" w:hAnsi="Arial" w:cs="Arial"/>
+              <w:sz w:val="24"/>
+              <w:szCs w:val="24"/>
+            </w:rPr>
+          </w:pPr>
+        </w:p>
+        <w:p>
+          <w:pPr>
+            <w:jc w:val="center"/>
+            <w:rPr>
+              <w:rFonts w:ascii="Arial" w:hAnsi="Arial" w:cs="Arial"/>
+              <w:sz w:val="24"/>
+              <w:szCs w:val="24"/>
+            </w:rPr>
+          </w:pPr>
+        </w:p>
+        <w:p>
+          <w:pPr>
+            <w:rPr>
+              <w:rFonts w:ascii="Arial" w:hAnsi="Arial" w:cs="Arial"/>
+              <w:sz w:val="24"/>
+              <w:szCs w:val="24"/>
+            </w:rPr>
+          </w:pPr>
+        </w:p>
+        <w:p>
+          <w:pPr>
+            <w:jc w:val="center"/>
+            <w:rPr>
+              <w:rFonts w:ascii="Arial" w:hAnsi="Arial" w:cs="Arial"/>
+              <w:sz w:val="24"/>
+              <w:szCs w:val="24"/>
+            </w:rPr>
+          </w:pPr>
+        </w:p>
+        <w:p>
+          <w:pPr>
+            <w:jc w:val="center"/>
+            <w:rPr>
+              <w:rFonts w:ascii="Arial" w:hAnsi="Arial" w:cs="Arial"/>
+              <w:sz w:val="24"/>
+              <w:szCs w:val="24"/>
+            </w:rPr>
+          </w:pPr>
+        </w:p>
+        <w:p>
+          <w:pPr>
+            <w:jc w:val="center"/>
+            <w:rPr>
+              <w:rFonts w:ascii="Arial" w:hAnsi="Arial" w:cs="Arial"/>
+              <w:sz w:val="24"/>
+              <w:szCs w:val="24"/>
+            </w:rPr>
+          </w:pPr>
+        </w:p>
+        <w:p>
+          <w:pPr>
+            <w:jc w:val="center"/>
+            <w:rPr>
+              <w:rFonts w:ascii="Arial" w:hAnsi="Arial" w:cs="Arial"/>
+              <w:sz w:val="40"/>
               <w:szCs w:val="24"/>
             </w:rPr>
           </w:pPr>
           <w:r>
             <w:rPr>
               <w:rFonts w:ascii="Arial" w:hAnsi="Arial" w:cs="Arial"/>
-              <w:sz w:val="24"/>
+              <w:sz w:val="40"/>
               <w:szCs w:val="24"/>
             </w:rPr>
             <w:t>Cuiabá</w:t>
@@ -328,14 +320,14 @@
             <w:jc w:val="center"/>
             <w:rPr>
               <w:rFonts w:ascii="Arial" w:hAnsi="Arial" w:cs="Arial"/>
-              <w:sz w:val="24"/>
+              <w:sz w:val="40"/>
               <w:szCs w:val="24"/>
             </w:rPr>
           </w:pPr>
           <w:r>
             <w:rPr>
               <w:rFonts w:ascii="Arial" w:hAnsi="Arial" w:cs="Arial"/>
-              <w:sz w:val="24"/>
+              <w:sz w:val="40"/>
               <w:szCs w:val="24"/>
             </w:rPr>
             <w:t>2024</w:t>
@@ -349,37 +341,28 @@
               <w:szCs w:val="24"/>
             </w:rPr>
           </w:pPr>
+        </w:p>
+        <w:p>
+          <w:pPr>
+            <w:jc w:val="center"/>
+            <w:rPr>
+              <w:rFonts w:ascii="Arial" w:hAnsi="Arial" w:cs="Arial"/>
+              <w:sz w:val="36"/>
+              <w:szCs w:val="24"/>
+            </w:rPr>
+          </w:pPr>
           <w:r>
             <w:rPr>
               <w:rFonts w:ascii="Arial" w:hAnsi="Arial" w:cs="Arial"/>
-              <w:sz w:val="24"/>
-              <w:szCs w:val="24"/>
-            </w:rPr>
-            <w:br w:type="page"/>
-          </w:r>
-        </w:p>
-        <w:p>
-          <w:pPr>
-            <w:jc w:val="center"/>
-            <w:rPr>
-              <w:rFonts w:ascii="Arial" w:hAnsi="Arial" w:cs="Arial"/>
-              <w:sz w:val="24"/>
-              <w:szCs w:val="24"/>
-            </w:rPr>
-          </w:pPr>
-          <w:r>
-            <w:rPr>
-              <w:rFonts w:ascii="Arial" w:hAnsi="Arial" w:cs="Arial"/>
-              <w:sz w:val="24"/>
-              <w:szCs w:val="24"/>
-            </w:rPr>
-            <w:lastRenderedPageBreak/>
+              <w:sz w:val="36"/>
+              <w:szCs w:val="24"/>
+            </w:rPr>
             <w:t>MATHEO DE AMORIM ACOSTA</w:t>
           </w:r>
           <w:r>
             <w:rPr>
               <w:rFonts w:ascii="Arial" w:hAnsi="Arial" w:cs="Arial"/>
-              <w:sz w:val="24"/>
+              <w:sz w:val="36"/>
               <w:szCs w:val="24"/>
             </w:rPr>
             <w:br/>
@@ -391,16 +374,16 @@
             <w:rPr>
               <w:rFonts w:ascii="Arial" w:hAnsi="Arial" w:cs="Arial"/>
               <w:b/>
-              <w:sz w:val="24"/>
-              <w:szCs w:val="24"/>
+              <w:sz w:val="40"/>
+              <w:szCs w:val="40"/>
             </w:rPr>
           </w:pPr>
           <w:r>
             <w:rPr>
               <w:rFonts w:ascii="Arial" w:hAnsi="Arial" w:cs="Arial"/>
               <w:b/>
-              <w:sz w:val="24"/>
-              <w:szCs w:val="24"/>
+              <w:sz w:val="40"/>
+              <w:szCs w:val="40"/>
             </w:rPr>
             <w:t>ALGORITMOS E LÓGICA DE PROGRAMAÇÃO</w:t>
           </w:r>
@@ -410,15 +393,15 @@
             <w:jc w:val="center"/>
             <w:rPr>
               <w:rFonts w:ascii="Arial" w:hAnsi="Arial" w:cs="Arial"/>
-              <w:sz w:val="24"/>
-              <w:szCs w:val="24"/>
+              <w:sz w:val="44"/>
+              <w:szCs w:val="44"/>
             </w:rPr>
           </w:pPr>
           <w:r>
             <w:rPr>
               <w:rFonts w:ascii="Arial" w:hAnsi="Arial" w:cs="Arial"/>
-              <w:sz w:val="24"/>
-              <w:szCs w:val="24"/>
+              <w:sz w:val="44"/>
+              <w:szCs w:val="44"/>
             </w:rPr>
             <w:t>Trabalho de algoritmo</w:t>
           </w:r>
@@ -458,32 +441,48 @@
             <w:jc w:val="right"/>
             <w:rPr>
               <w:rFonts w:ascii="Arial" w:hAnsi="Arial" w:cs="Arial"/>
-              <w:sz w:val="24"/>
+              <w:sz w:val="36"/>
               <w:szCs w:val="24"/>
             </w:rPr>
           </w:pPr>
           <w:r>
             <w:rPr>
               <w:rFonts w:ascii="Arial" w:hAnsi="Arial" w:cs="Arial"/>
-              <w:sz w:val="24"/>
-              <w:szCs w:val="24"/>
-            </w:rPr>
-            <w:t xml:space="preserve">             [trabalho sobre</w:t>
+              <w:sz w:val="32"/>
+              <w:szCs w:val="24"/>
+            </w:rPr>
+            <w:t xml:space="preserve">            </w:t>
           </w:r>
+          <w:r>
+            <w:rPr>
+              <w:rFonts w:ascii="Arial" w:hAnsi="Arial" w:cs="Arial"/>
+              <w:sz w:val="36"/>
+              <w:szCs w:val="24"/>
+            </w:rPr>
+            <w:t>[t</w:t>
+          </w:r>
+          <w:r>
+            <w:rPr>
+              <w:rFonts w:ascii="Arial" w:hAnsi="Arial" w:cs="Arial"/>
+              <w:sz w:val="36"/>
+              <w:szCs w:val="24"/>
+            </w:rPr>
+            <w:t>rabalho sobre</w:t>
+          </w:r>
         </w:p>
         <w:p>
           <w:pPr>
             <w:jc w:val="right"/>
             <w:rPr>
               <w:rFonts w:ascii="Arial" w:hAnsi="Arial" w:cs="Arial"/>
-              <w:sz w:val="24"/>
+              <w:sz w:val="36"/>
               <w:szCs w:val="24"/>
             </w:rPr>
           </w:pPr>
           <w:r>
             <w:rPr>
               <w:rFonts w:ascii="Arial" w:hAnsi="Arial" w:cs="Arial"/>
-              <w:sz w:val="24"/>
+              <w:sz w:val="36"/>
               <w:szCs w:val="24"/>
             </w:rPr>
             <w:t>Algoritmo e lógica</w:t>
@@ -494,14 +493,14 @@
             <w:jc w:val="right"/>
             <w:rPr>
               <w:rFonts w:ascii="Arial" w:hAnsi="Arial" w:cs="Arial"/>
-              <w:sz w:val="24"/>
+              <w:sz w:val="36"/>
               <w:szCs w:val="24"/>
             </w:rPr>
           </w:pPr>
           <w:r>
             <w:rPr>
               <w:rFonts w:ascii="Arial" w:hAnsi="Arial" w:cs="Arial"/>
-              <w:sz w:val="24"/>
+              <w:sz w:val="36"/>
               <w:szCs w:val="24"/>
             </w:rPr>
             <w:t>de programação]</w:t>
@@ -512,14 +511,14 @@
             <w:jc w:val="right"/>
             <w:rPr>
               <w:rFonts w:ascii="Arial" w:hAnsi="Arial" w:cs="Arial"/>
-              <w:sz w:val="24"/>
+              <w:sz w:val="36"/>
               <w:szCs w:val="24"/>
             </w:rPr>
           </w:pPr>
           <w:r>
             <w:rPr>
               <w:rFonts w:ascii="Arial" w:hAnsi="Arial" w:cs="Arial"/>
-              <w:sz w:val="24"/>
+              <w:sz w:val="36"/>
               <w:szCs w:val="24"/>
             </w:rPr>
             <w:t>apresentado ao</w:t>
@@ -530,14 +529,14 @@
             <w:jc w:val="right"/>
             <w:rPr>
               <w:rFonts w:ascii="Arial" w:hAnsi="Arial" w:cs="Arial"/>
-              <w:sz w:val="24"/>
+              <w:sz w:val="36"/>
               <w:szCs w:val="24"/>
             </w:rPr>
           </w:pPr>
           <w:r>
             <w:rPr>
               <w:rFonts w:ascii="Arial" w:hAnsi="Arial" w:cs="Arial"/>
-              <w:sz w:val="24"/>
+              <w:sz w:val="36"/>
               <w:szCs w:val="24"/>
             </w:rPr>
             <w:t>[curso</w:t>
@@ -545,7 +544,7 @@
           <w:r>
             <w:rPr>
               <w:rFonts w:ascii="Arial" w:hAnsi="Arial" w:cs="Arial"/>
-              <w:sz w:val="24"/>
+              <w:sz w:val="36"/>
               <w:szCs w:val="24"/>
             </w:rPr>
             <w:tab/>
@@ -557,173 +556,146 @@
             <w:jc w:val="right"/>
             <w:rPr>
               <w:rFonts w:ascii="Arial" w:hAnsi="Arial" w:cs="Arial"/>
-              <w:sz w:val="24"/>
+              <w:sz w:val="28"/>
               <w:szCs w:val="24"/>
             </w:rPr>
           </w:pPr>
           <w:r>
             <w:rPr>
               <w:rFonts w:ascii="Arial" w:hAnsi="Arial" w:cs="Arial"/>
-              <w:sz w:val="24"/>
-              <w:szCs w:val="24"/>
-            </w:rPr>
-            <w:t>Digitais]</w:t>
+              <w:sz w:val="36"/>
+              <w:szCs w:val="24"/>
+            </w:rPr>
+            <w:t>Digitais</w:t>
           </w:r>
-        </w:p>
-        <w:p>
-          <w:pPr>
-            <w:jc w:val="center"/>
-            <w:rPr>
-              <w:rFonts w:ascii="Arial" w:hAnsi="Arial" w:cs="Arial"/>
-              <w:sz w:val="24"/>
-              <w:szCs w:val="24"/>
-            </w:rPr>
-          </w:pPr>
-        </w:p>
-        <w:p>
-          <w:pPr>
-            <w:jc w:val="center"/>
-            <w:rPr>
-              <w:rFonts w:ascii="Arial" w:hAnsi="Arial" w:cs="Arial"/>
-              <w:sz w:val="24"/>
-              <w:szCs w:val="24"/>
-            </w:rPr>
-          </w:pPr>
-        </w:p>
-        <w:p>
-          <w:pPr>
-            <w:jc w:val="center"/>
-            <w:rPr>
-              <w:rFonts w:ascii="Arial" w:hAnsi="Arial" w:cs="Arial"/>
-              <w:sz w:val="24"/>
-              <w:szCs w:val="24"/>
-            </w:rPr>
-          </w:pPr>
-        </w:p>
-        <w:p>
-          <w:pPr>
-            <w:jc w:val="center"/>
-            <w:rPr>
-              <w:rFonts w:ascii="Arial" w:hAnsi="Arial" w:cs="Arial"/>
-              <w:sz w:val="24"/>
-              <w:szCs w:val="24"/>
-            </w:rPr>
-          </w:pPr>
-        </w:p>
-        <w:p>
-          <w:pPr>
-            <w:jc w:val="center"/>
-            <w:rPr>
-              <w:rFonts w:ascii="Arial" w:hAnsi="Arial" w:cs="Arial"/>
-              <w:sz w:val="24"/>
-              <w:szCs w:val="24"/>
-            </w:rPr>
-          </w:pPr>
-        </w:p>
-        <w:p>
-          <w:pPr>
-            <w:jc w:val="center"/>
-            <w:rPr>
-              <w:rFonts w:ascii="Arial" w:hAnsi="Arial" w:cs="Arial"/>
-              <w:sz w:val="24"/>
-              <w:szCs w:val="24"/>
-            </w:rPr>
-          </w:pPr>
-        </w:p>
-        <w:p>
-          <w:pPr>
-            <w:jc w:val="center"/>
-            <w:rPr>
-              <w:rFonts w:ascii="Arial" w:hAnsi="Arial" w:cs="Arial"/>
-              <w:sz w:val="24"/>
-              <w:szCs w:val="24"/>
-            </w:rPr>
-          </w:pPr>
-        </w:p>
-        <w:p>
-          <w:pPr>
-            <w:jc w:val="center"/>
-            <w:rPr>
-              <w:rFonts w:ascii="Arial" w:hAnsi="Arial" w:cs="Arial"/>
-              <w:sz w:val="24"/>
-              <w:szCs w:val="24"/>
-            </w:rPr>
-          </w:pPr>
-        </w:p>
-        <w:p>
-          <w:pPr>
-            <w:jc w:val="center"/>
-            <w:rPr>
-              <w:rFonts w:ascii="Arial" w:hAnsi="Arial" w:cs="Arial"/>
-              <w:sz w:val="24"/>
-              <w:szCs w:val="24"/>
-            </w:rPr>
-          </w:pPr>
-        </w:p>
-        <w:p>
-          <w:pPr>
-            <w:jc w:val="center"/>
-            <w:rPr>
-              <w:rFonts w:ascii="Arial" w:hAnsi="Arial" w:cs="Arial"/>
-              <w:sz w:val="24"/>
-              <w:szCs w:val="24"/>
-            </w:rPr>
-          </w:pPr>
-        </w:p>
-        <w:p>
-          <w:pPr>
-            <w:jc w:val="center"/>
-            <w:rPr>
-              <w:rFonts w:ascii="Arial" w:hAnsi="Arial" w:cs="Arial"/>
-              <w:sz w:val="24"/>
-              <w:szCs w:val="24"/>
-            </w:rPr>
-          </w:pPr>
-        </w:p>
-        <w:p>
-          <w:pPr>
-            <w:jc w:val="center"/>
-            <w:rPr>
-              <w:rFonts w:ascii="Arial" w:hAnsi="Arial" w:cs="Arial"/>
-              <w:sz w:val="24"/>
-              <w:szCs w:val="24"/>
-            </w:rPr>
-          </w:pPr>
-        </w:p>
-        <w:p>
-          <w:pPr>
-            <w:jc w:val="center"/>
-            <w:rPr>
-              <w:rFonts w:ascii="Arial" w:hAnsi="Arial" w:cs="Arial"/>
-              <w:sz w:val="24"/>
-              <w:szCs w:val="24"/>
-            </w:rPr>
-          </w:pPr>
-        </w:p>
-        <w:p>
-          <w:pPr>
-            <w:jc w:val="center"/>
-            <w:rPr>
-              <w:rFonts w:ascii="Arial" w:hAnsi="Arial" w:cs="Arial"/>
-              <w:sz w:val="24"/>
-              <w:szCs w:val="24"/>
-            </w:rPr>
-          </w:pPr>
-        </w:p>
-        <w:p>
-          <w:pPr>
-            <w:jc w:val="center"/>
-            <w:rPr>
-              <w:rFonts w:ascii="Arial" w:hAnsi="Arial" w:cs="Arial"/>
-              <w:sz w:val="24"/>
-              <w:szCs w:val="24"/>
-            </w:rPr>
-          </w:pPr>
           <w:r>
             <w:rPr>
               <w:rFonts w:ascii="Arial" w:hAnsi="Arial" w:cs="Arial"/>
-              <w:sz w:val="24"/>
-              <w:szCs w:val="24"/>
+              <w:sz w:val="28"/>
+              <w:szCs w:val="24"/>
+            </w:rPr>
+            <w:t>]</w:t>
+          </w:r>
+        </w:p>
+        <w:p>
+          <w:pPr>
+            <w:jc w:val="right"/>
+            <w:rPr>
+              <w:rFonts w:ascii="Arial" w:hAnsi="Arial" w:cs="Arial"/>
+              <w:sz w:val="36"/>
+              <w:szCs w:val="24"/>
+            </w:rPr>
+          </w:pPr>
+          <w:r>
+            <w:rPr>
+              <w:rFonts w:ascii="Arial" w:hAnsi="Arial" w:cs="Arial"/>
+              <w:sz w:val="36"/>
+              <w:szCs w:val="24"/>
+            </w:rPr>
+            <w:t>Orientador: Wanderson</w:t>
+          </w:r>
+        </w:p>
+        <w:p>
+          <w:pPr>
+            <w:jc w:val="center"/>
+            <w:rPr>
+              <w:rFonts w:ascii="Arial" w:hAnsi="Arial" w:cs="Arial"/>
+              <w:sz w:val="24"/>
+              <w:szCs w:val="24"/>
+            </w:rPr>
+          </w:pPr>
+        </w:p>
+        <w:p>
+          <w:pPr>
+            <w:jc w:val="center"/>
+            <w:rPr>
+              <w:rFonts w:ascii="Arial" w:hAnsi="Arial" w:cs="Arial"/>
+              <w:sz w:val="24"/>
+              <w:szCs w:val="24"/>
+            </w:rPr>
+          </w:pPr>
+        </w:p>
+        <w:p>
+          <w:pPr>
+            <w:jc w:val="center"/>
+            <w:rPr>
+              <w:rFonts w:ascii="Arial" w:hAnsi="Arial" w:cs="Arial"/>
+              <w:sz w:val="24"/>
+              <w:szCs w:val="24"/>
+            </w:rPr>
+          </w:pPr>
+        </w:p>
+        <w:p>
+          <w:pPr>
+            <w:rPr>
+              <w:rFonts w:ascii="Arial" w:hAnsi="Arial" w:cs="Arial"/>
+              <w:sz w:val="24"/>
+              <w:szCs w:val="24"/>
+            </w:rPr>
+          </w:pPr>
+        </w:p>
+        <w:p>
+          <w:pPr>
+            <w:rPr>
+              <w:rFonts w:ascii="Arial" w:hAnsi="Arial" w:cs="Arial"/>
+              <w:sz w:val="24"/>
+              <w:szCs w:val="24"/>
+            </w:rPr>
+          </w:pPr>
+        </w:p>
+        <w:p>
+          <w:pPr>
+            <w:jc w:val="center"/>
+            <w:rPr>
+              <w:rFonts w:ascii="Arial" w:hAnsi="Arial" w:cs="Arial"/>
+              <w:sz w:val="24"/>
+              <w:szCs w:val="24"/>
+            </w:rPr>
+          </w:pPr>
+        </w:p>
+        <w:p>
+          <w:pPr>
+            <w:jc w:val="center"/>
+            <w:rPr>
+              <w:rFonts w:ascii="Arial" w:hAnsi="Arial" w:cs="Arial"/>
+              <w:sz w:val="24"/>
+              <w:szCs w:val="24"/>
+            </w:rPr>
+          </w:pPr>
+        </w:p>
+        <w:p>
+          <w:pPr>
+            <w:rPr>
+              <w:rFonts w:ascii="Arial" w:hAnsi="Arial" w:cs="Arial"/>
+              <w:sz w:val="24"/>
+              <w:szCs w:val="24"/>
+            </w:rPr>
+          </w:pPr>
+        </w:p>
+        <w:p>
+          <w:pPr>
+            <w:jc w:val="center"/>
+            <w:rPr>
+              <w:rFonts w:ascii="Arial" w:hAnsi="Arial" w:cs="Arial"/>
+              <w:sz w:val="24"/>
+              <w:szCs w:val="24"/>
+            </w:rPr>
+          </w:pPr>
+        </w:p>
+        <w:p>
+          <w:pPr>
+            <w:jc w:val="center"/>
+            <w:rPr>
+              <w:rFonts w:ascii="Arial" w:hAnsi="Arial" w:cs="Arial"/>
+              <w:sz w:val="40"/>
+              <w:szCs w:val="40"/>
+            </w:rPr>
+          </w:pPr>
+          <w:r>
+            <w:rPr>
+              <w:rFonts w:ascii="Arial" w:hAnsi="Arial" w:cs="Arial"/>
+              <w:sz w:val="40"/>
+              <w:szCs w:val="40"/>
             </w:rPr>
             <w:t>Cuiabá</w:t>
           </w:r>
@@ -733,37 +705,27 @@
             <w:jc w:val="center"/>
             <w:rPr>
               <w:rFonts w:ascii="Arial" w:hAnsi="Arial" w:cs="Arial"/>
-              <w:sz w:val="24"/>
-              <w:szCs w:val="24"/>
+              <w:sz w:val="40"/>
+              <w:szCs w:val="40"/>
             </w:rPr>
           </w:pPr>
           <w:r>
             <w:rPr>
               <w:rFonts w:ascii="Arial" w:hAnsi="Arial" w:cs="Arial"/>
-              <w:sz w:val="24"/>
-              <w:szCs w:val="24"/>
+              <w:sz w:val="40"/>
+              <w:szCs w:val="40"/>
             </w:rPr>
             <w:t>2024</w:t>
           </w:r>
-          <w:bookmarkStart w:id="0" w:name="_GoBack"/>
-          <w:bookmarkEnd w:id="0"/>
-        </w:p>
-        <w:p>
-          <w:pPr>
-            <w:rPr>
-              <w:rFonts w:ascii="Arial" w:hAnsi="Arial" w:cs="Arial"/>
-              <w:sz w:val="24"/>
-              <w:szCs w:val="24"/>
-            </w:rPr>
-          </w:pPr>
-          <w:r>
-            <w:rPr>
-              <w:rFonts w:ascii="Arial" w:hAnsi="Arial" w:cs="Arial"/>
-              <w:sz w:val="24"/>
-              <w:szCs w:val="24"/>
-            </w:rPr>
-            <w:br w:type="page"/>
-          </w:r>
+        </w:p>
+        <w:p>
+          <w:pPr>
+            <w:rPr>
+              <w:rFonts w:ascii="Arial" w:hAnsi="Arial" w:cs="Arial"/>
+              <w:sz w:val="24"/>
+              <w:szCs w:val="24"/>
+            </w:rPr>
+          </w:pPr>
         </w:p>
         <w:p>
           <w:pPr>
@@ -785,9 +747,6 @@
               <w:lang w:eastAsia="pt-BR"/>
             </w:rPr>
           </w:pPr>
-          <w:r>
-            <w:br w:type="page"/>
-          </w:r>
         </w:p>
       </w:sdtContent>
     </w:sdt>
@@ -1104,7 +1063,7 @@
           <w:szCs w:val="28"/>
         </w:rPr>
       </w:pPr>
-      <w:bookmarkStart w:id="1" w:name="_Toc160606037"/>
+      <w:bookmarkStart w:id="0" w:name="_Toc160606037"/>
       <w:r>
         <w:rPr>
           <w:rStyle w:val="Ttulo2Char"/>
@@ -1116,7 +1075,7 @@
         </w:rPr>
         <w:t>Importância na Programação</w:t>
       </w:r>
-      <w:bookmarkEnd w:id="1"/>
+      <w:bookmarkEnd w:id="0"/>
     </w:p>
     <w:p>
       <w:pPr>
@@ -1945,298 +1904,285 @@
         <w:rPr>
           <w:rFonts w:ascii="Arial" w:hAnsi="Arial" w:cs="Arial"/>
           <w:b/>
+          <w:noProof/>
           <w:sz w:val="28"/>
           <w:szCs w:val="28"/>
         </w:rPr>
-        <w:t>Exemplos de Declaração e Utilização de Variáveis</w:t>
-      </w:r>
-    </w:p>
-    <w:p>
-      <w:pPr>
-        <w:spacing w:after="0" w:line="240" w:lineRule="auto"/>
-        <w:rPr>
-          <w:rFonts w:ascii="Arial" w:eastAsia="Times New Roman" w:hAnsi="Arial" w:cs="Arial"/>
-          <w:color w:val="FFFFFF"/>
-          <w:sz w:val="24"/>
-          <w:szCs w:val="24"/>
-          <w:shd w:val="clear" w:color="auto" w:fill="0D0D0D"/>
-          <w:lang w:eastAsia="pt-BR"/>
-        </w:rPr>
-      </w:pPr>
-      <w:r>
-        <w:rPr>
-          <w:rFonts w:ascii="Arial" w:eastAsia="Times New Roman" w:hAnsi="Arial" w:cs="Arial"/>
-          <w:sz w:val="24"/>
-          <w:szCs w:val="24"/>
-          <w:bdr w:val="single" w:sz="2" w:space="0" w:color="E3E3E3" w:frame="1"/>
-          <w:shd w:val="clear" w:color="auto" w:fill="0D0D0D"/>
-          <w:lang w:eastAsia="pt-BR"/>
-        </w:rPr>
-        <w:t># Declaração e utilização de variáveis em Python</w:t>
-      </w:r>
-    </w:p>
-    <w:p>
-      <w:pPr>
-        <w:spacing w:after="0" w:line="240" w:lineRule="auto"/>
-        <w:rPr>
-          <w:rFonts w:ascii="Arial" w:eastAsia="Times New Roman" w:hAnsi="Arial" w:cs="Arial"/>
-          <w:color w:val="FFFFFF"/>
-          <w:sz w:val="24"/>
-          <w:szCs w:val="24"/>
-          <w:shd w:val="clear" w:color="auto" w:fill="0D0D0D"/>
-          <w:lang w:eastAsia="pt-BR"/>
-        </w:rPr>
-      </w:pPr>
-      <w:r>
-        <w:rPr>
-          <w:rFonts w:ascii="Arial" w:eastAsia="Times New Roman" w:hAnsi="Arial" w:cs="Arial"/>
-          <w:color w:val="FFFFFF"/>
-          <w:sz w:val="24"/>
-          <w:szCs w:val="24"/>
-          <w:shd w:val="clear" w:color="auto" w:fill="0D0D0D"/>
-          <w:lang w:eastAsia="pt-BR"/>
-        </w:rPr>
-        <w:t>idade =</w:t>
-      </w:r>
-      <w:r>
-        <w:rPr>
-          <w:rFonts w:ascii="Arial" w:eastAsia="Times New Roman" w:hAnsi="Arial" w:cs="Arial"/>
-          <w:color w:val="FFFFFF"/>
-          <w:sz w:val="24"/>
-          <w:szCs w:val="24"/>
-          <w:shd w:val="clear" w:color="auto" w:fill="0D0D0D"/>
-          <w:lang w:eastAsia="pt-BR"/>
-        </w:rPr>
-        <w:t xml:space="preserve"> </w:t>
-      </w:r>
-      <w:r>
-        <w:rPr>
-          <w:rFonts w:ascii="Arial" w:eastAsia="Times New Roman" w:hAnsi="Arial" w:cs="Arial"/>
-          <w:color w:val="DF3079"/>
-          <w:sz w:val="24"/>
-          <w:szCs w:val="24"/>
-          <w:bdr w:val="single" w:sz="2" w:space="0" w:color="E3E3E3" w:frame="1"/>
-          <w:shd w:val="clear" w:color="auto" w:fill="0D0D0D"/>
-          <w:lang w:eastAsia="pt-BR"/>
-        </w:rPr>
-        <w:t>25</w:t>
-      </w:r>
-    </w:p>
-    <w:p>
-      <w:pPr>
-        <w:spacing w:after="0" w:line="240" w:lineRule="auto"/>
-        <w:rPr>
-          <w:rFonts w:ascii="Arial" w:eastAsia="Times New Roman" w:hAnsi="Arial" w:cs="Arial"/>
-          <w:color w:val="FFFFFF"/>
-          <w:sz w:val="24"/>
-          <w:szCs w:val="24"/>
-          <w:shd w:val="clear" w:color="auto" w:fill="0D0D0D"/>
-          <w:lang w:eastAsia="pt-BR"/>
-        </w:rPr>
-      </w:pPr>
-      <w:r>
-        <w:rPr>
-          <w:rFonts w:ascii="Arial" w:eastAsia="Times New Roman" w:hAnsi="Arial" w:cs="Arial"/>
-          <w:color w:val="FFFFFF"/>
-          <w:sz w:val="24"/>
-          <w:szCs w:val="24"/>
-          <w:shd w:val="clear" w:color="auto" w:fill="0D0D0D"/>
-          <w:lang w:eastAsia="pt-BR"/>
-        </w:rPr>
-        <w:t>nome =</w:t>
-      </w:r>
-      <w:r>
-        <w:rPr>
-          <w:rFonts w:ascii="Arial" w:eastAsia="Times New Roman" w:hAnsi="Arial" w:cs="Arial"/>
-          <w:color w:val="00A67D"/>
-          <w:sz w:val="24"/>
-          <w:szCs w:val="24"/>
-          <w:bdr w:val="single" w:sz="2" w:space="0" w:color="E3E3E3" w:frame="1"/>
-          <w:shd w:val="clear" w:color="auto" w:fill="0D0D0D"/>
-          <w:lang w:eastAsia="pt-BR"/>
-        </w:rPr>
-        <w:t>"João"</w:t>
-      </w:r>
-    </w:p>
-    <w:p>
-      <w:pPr>
-        <w:spacing w:after="0" w:line="240" w:lineRule="auto"/>
-        <w:rPr>
-          <w:rFonts w:ascii="Arial" w:eastAsia="Times New Roman" w:hAnsi="Arial" w:cs="Arial"/>
-          <w:color w:val="FFFFFF"/>
-          <w:sz w:val="24"/>
-          <w:szCs w:val="24"/>
-          <w:shd w:val="clear" w:color="auto" w:fill="0D0D0D"/>
-          <w:lang w:eastAsia="pt-BR"/>
-        </w:rPr>
-      </w:pPr>
-      <w:proofErr w:type="gramStart"/>
-      <w:r>
-        <w:rPr>
-          <w:rFonts w:ascii="Arial" w:eastAsia="Times New Roman" w:hAnsi="Arial" w:cs="Arial"/>
-          <w:color w:val="FFFFFF"/>
-          <w:sz w:val="24"/>
-          <w:szCs w:val="24"/>
-          <w:shd w:val="clear" w:color="auto" w:fill="0D0D0D"/>
-          <w:lang w:eastAsia="pt-BR"/>
-        </w:rPr>
-        <w:t>salario</w:t>
-      </w:r>
-      <w:proofErr w:type="gramEnd"/>
-      <w:r>
-        <w:rPr>
-          <w:rFonts w:ascii="Arial" w:eastAsia="Times New Roman" w:hAnsi="Arial" w:cs="Arial"/>
-          <w:color w:val="FFFFFF"/>
-          <w:sz w:val="24"/>
-          <w:szCs w:val="24"/>
-          <w:shd w:val="clear" w:color="auto" w:fill="0D0D0D"/>
-          <w:lang w:eastAsia="pt-BR"/>
-        </w:rPr>
-        <w:t xml:space="preserve"> = </w:t>
-      </w:r>
-      <w:r>
-        <w:rPr>
-          <w:rFonts w:ascii="Arial" w:eastAsia="Times New Roman" w:hAnsi="Arial" w:cs="Arial"/>
-          <w:color w:val="DF3079"/>
-          <w:sz w:val="24"/>
-          <w:szCs w:val="24"/>
-          <w:bdr w:val="single" w:sz="2" w:space="0" w:color="E3E3E3" w:frame="1"/>
-          <w:shd w:val="clear" w:color="auto" w:fill="0D0D0D"/>
-          <w:lang w:eastAsia="pt-BR"/>
-        </w:rPr>
-        <w:t>1500.50</w:t>
-      </w:r>
-    </w:p>
-    <w:p>
-      <w:pPr>
-        <w:spacing w:line="360" w:lineRule="auto"/>
-        <w:jc w:val="both"/>
-        <w:rPr>
-          <w:rFonts w:ascii="Arial" w:eastAsia="Times New Roman" w:hAnsi="Arial" w:cs="Arial"/>
-          <w:color w:val="2E95D3"/>
-          <w:sz w:val="24"/>
-          <w:szCs w:val="24"/>
-          <w:bdr w:val="single" w:sz="2" w:space="0" w:color="E3E3E3" w:frame="1"/>
-          <w:shd w:val="clear" w:color="auto" w:fill="0D0D0D"/>
-          <w:lang w:eastAsia="pt-BR"/>
-        </w:rPr>
-      </w:pPr>
-      <w:r>
-        <w:rPr>
-          <w:rFonts w:ascii="Arial" w:eastAsia="Times New Roman" w:hAnsi="Arial" w:cs="Arial"/>
-          <w:color w:val="FFFFFF"/>
-          <w:sz w:val="24"/>
-          <w:szCs w:val="24"/>
-          <w:shd w:val="clear" w:color="auto" w:fill="0D0D0D"/>
-          <w:lang w:eastAsia="pt-BR"/>
-        </w:rPr>
-        <w:t xml:space="preserve">ativo = </w:t>
-      </w:r>
-      <w:proofErr w:type="spellStart"/>
-      <w:r>
-        <w:rPr>
-          <w:rFonts w:ascii="Arial" w:eastAsia="Times New Roman" w:hAnsi="Arial" w:cs="Arial"/>
-          <w:color w:val="2E95D3"/>
-          <w:sz w:val="24"/>
-          <w:szCs w:val="24"/>
-          <w:bdr w:val="single" w:sz="2" w:space="0" w:color="E3E3E3" w:frame="1"/>
-          <w:shd w:val="clear" w:color="auto" w:fill="0D0D0D"/>
-          <w:lang w:eastAsia="pt-BR"/>
-        </w:rPr>
-        <w:t>True</w:t>
-      </w:r>
-      <w:proofErr w:type="spellEnd"/>
-    </w:p>
-    <w:p>
-      <w:pPr>
-        <w:spacing w:line="360" w:lineRule="auto"/>
-        <w:jc w:val="both"/>
+        <mc:AlternateContent>
+          <mc:Choice Requires="wps">
+            <w:drawing>
+              <wp:anchor distT="0" distB="0" distL="114300" distR="114300" simplePos="0" relativeHeight="251659264" behindDoc="0" locked="0" layoutInCell="1" allowOverlap="1" wp14:anchorId="20C5B132" wp14:editId="708CD344">
+                <wp:simplePos x="0" y="0"/>
+                <wp:positionH relativeFrom="column">
+                  <wp:posOffset>4386</wp:posOffset>
+                </wp:positionH>
+                <wp:positionV relativeFrom="paragraph">
+                  <wp:posOffset>402856</wp:posOffset>
+                </wp:positionV>
+                <wp:extent cx="3359888" cy="1435395"/>
+                <wp:effectExtent l="0" t="0" r="12065" b="12700"/>
+                <wp:wrapNone/>
+                <wp:docPr id="1" name="Retângulo 1"/>
+                <wp:cNvGraphicFramePr/>
+                <a:graphic xmlns:a="http://schemas.openxmlformats.org/drawingml/2006/main">
+                  <a:graphicData uri="http://schemas.microsoft.com/office/word/2010/wordprocessingShape">
+                    <wps:wsp>
+                      <wps:cNvSpPr/>
+                      <wps:spPr>
+                        <a:xfrm>
+                          <a:off x="0" y="0"/>
+                          <a:ext cx="3359888" cy="1435395"/>
+                        </a:xfrm>
+                        <a:prstGeom prst="rect">
+                          <a:avLst/>
+                        </a:prstGeom>
+                        <a:noFill/>
+                      </wps:spPr>
+                      <wps:style>
+                        <a:lnRef idx="2">
+                          <a:schemeClr val="accent6"/>
+                        </a:lnRef>
+                        <a:fillRef idx="1">
+                          <a:schemeClr val="lt1"/>
+                        </a:fillRef>
+                        <a:effectRef idx="0">
+                          <a:schemeClr val="accent6"/>
+                        </a:effectRef>
+                        <a:fontRef idx="minor">
+                          <a:schemeClr val="dk1"/>
+                        </a:fontRef>
+                      </wps:style>
+                      <wps:bodyPr rot="0" spcFirstLastPara="0" vertOverflow="overflow" horzOverflow="overflow" vert="horz" wrap="square" lIns="91440" tIns="45720" rIns="91440" bIns="45720" numCol="1" spcCol="0" rtlCol="0" fromWordArt="0" anchor="ctr" anchorCtr="0" forceAA="0" compatLnSpc="1">
+                        <a:prstTxWarp prst="textNoShape">
+                          <a:avLst/>
+                        </a:prstTxWarp>
+                        <a:noAutofit/>
+                      </wps:bodyPr>
+                    </wps:wsp>
+                  </a:graphicData>
+                </a:graphic>
+              </wp:anchor>
+            </w:drawing>
+          </mc:Choice>
+          <mc:Fallback>
+            <w:pict>
+              <v:rect w14:anchorId="70F184F1" id="Retângulo 1" o:spid="_x0000_s1026" style="position:absolute;margin-left:.35pt;margin-top:31.7pt;width:264.55pt;height:113pt;z-index:251659264;visibility:visible;mso-wrap-style:square;mso-wrap-distance-left:9pt;mso-wrap-distance-top:0;mso-wrap-distance-right:9pt;mso-wrap-distance-bottom:0;mso-position-horizontal:absolute;mso-position-horizontal-relative:text;mso-position-vertical:absolute;mso-position-vertical-relative:text;v-text-anchor:middle" o:gfxdata="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" filled="f" strokecolor="#70ad47 [3209]" strokeweight="1pt"/>
+            </w:pict>
+          </mc:Fallback>
+        </mc:AlternateContent>
+      </w:r>
+      <w:r>
         <w:rPr>
           <w:rFonts w:ascii="Arial" w:hAnsi="Arial" w:cs="Arial"/>
           <w:b/>
           <w:sz w:val="28"/>
           <w:szCs w:val="28"/>
         </w:rPr>
-      </w:pPr>
-      <w:r>
+        <w:t>Exemplos de Declaração e Utilização de Variáveis</w:t>
+      </w:r>
+    </w:p>
+    <w:p>
+      <w:pPr>
+        <w:rPr>
+          <w:rFonts w:ascii="Arial" w:hAnsi="Arial" w:cs="Arial"/>
+          <w:sz w:val="24"/>
+          <w:szCs w:val="24"/>
+        </w:rPr>
+      </w:pPr>
+      <w:r>
+        <w:rPr>
+          <w:rFonts w:ascii="Arial" w:hAnsi="Arial" w:cs="Arial"/>
+          <w:sz w:val="24"/>
+          <w:szCs w:val="24"/>
+        </w:rPr>
+        <w:t># Declaração e utilização de variáveis em P</w:t>
+      </w:r>
+      <w:bookmarkStart w:id="1" w:name="_GoBack"/>
+      <w:bookmarkEnd w:id="1"/>
+      <w:r>
+        <w:rPr>
+          <w:rFonts w:ascii="Arial" w:hAnsi="Arial" w:cs="Arial"/>
+          <w:sz w:val="24"/>
+          <w:szCs w:val="24"/>
+        </w:rPr>
+        <w:t>ython</w:t>
+      </w:r>
+    </w:p>
+    <w:p>
+      <w:pPr>
+        <w:rPr>
+          <w:rFonts w:ascii="Arial" w:hAnsi="Arial" w:cs="Arial"/>
+          <w:sz w:val="24"/>
+          <w:szCs w:val="24"/>
+        </w:rPr>
+      </w:pPr>
+      <w:r>
+        <w:rPr>
+          <w:rFonts w:ascii="Arial" w:hAnsi="Arial" w:cs="Arial"/>
+          <w:sz w:val="24"/>
+          <w:szCs w:val="24"/>
+        </w:rPr>
+        <w:t>idade =</w:t>
+      </w:r>
+      <w:r>
+        <w:rPr>
+          <w:rFonts w:ascii="Arial" w:hAnsi="Arial" w:cs="Arial"/>
+          <w:sz w:val="24"/>
+          <w:szCs w:val="24"/>
+        </w:rPr>
+        <w:t xml:space="preserve"> </w:t>
+      </w:r>
+      <w:r>
+        <w:rPr>
+          <w:rFonts w:ascii="Arial" w:hAnsi="Arial" w:cs="Arial"/>
+          <w:sz w:val="24"/>
+          <w:szCs w:val="24"/>
+        </w:rPr>
+        <w:t>25</w:t>
+      </w:r>
+    </w:p>
+    <w:p>
+      <w:pPr>
+        <w:rPr>
+          <w:rFonts w:ascii="Arial" w:hAnsi="Arial" w:cs="Arial"/>
+          <w:sz w:val="24"/>
+          <w:szCs w:val="24"/>
+        </w:rPr>
+      </w:pPr>
+      <w:r>
+        <w:rPr>
+          <w:rFonts w:ascii="Arial" w:hAnsi="Arial" w:cs="Arial"/>
+          <w:sz w:val="24"/>
+          <w:szCs w:val="24"/>
+        </w:rPr>
+        <w:t>nome ="João"</w:t>
+      </w:r>
+    </w:p>
+    <w:p>
+      <w:pPr>
+        <w:rPr>
+          <w:rFonts w:ascii="Arial" w:hAnsi="Arial" w:cs="Arial"/>
+          <w:sz w:val="24"/>
+          <w:szCs w:val="24"/>
+        </w:rPr>
+      </w:pPr>
+      <w:proofErr w:type="gramStart"/>
+      <w:r>
+        <w:rPr>
+          <w:rFonts w:ascii="Arial" w:hAnsi="Arial" w:cs="Arial"/>
+          <w:sz w:val="24"/>
+          <w:szCs w:val="24"/>
+        </w:rPr>
+        <w:t>salario</w:t>
+      </w:r>
+      <w:proofErr w:type="gramEnd"/>
+      <w:r>
+        <w:rPr>
+          <w:rFonts w:ascii="Arial" w:hAnsi="Arial" w:cs="Arial"/>
+          <w:sz w:val="24"/>
+          <w:szCs w:val="24"/>
+        </w:rPr>
+        <w:t xml:space="preserve"> = 1500.50</w:t>
+      </w:r>
+    </w:p>
+    <w:p>
+      <w:r>
+        <w:rPr>
+          <w:rFonts w:ascii="Arial" w:hAnsi="Arial" w:cs="Arial"/>
+          <w:sz w:val="24"/>
+          <w:szCs w:val="24"/>
+        </w:rPr>
+        <w:t xml:space="preserve">ativo = </w:t>
+      </w:r>
+      <w:proofErr w:type="spellStart"/>
+      <w:r>
+        <w:rPr>
+          <w:rFonts w:ascii="Arial" w:hAnsi="Arial" w:cs="Arial"/>
+          <w:sz w:val="24"/>
+          <w:szCs w:val="24"/>
+        </w:rPr>
+        <w:t>True</w:t>
+      </w:r>
+      <w:proofErr w:type="spellEnd"/>
+    </w:p>
+    <w:p>
+      <w:pPr>
+        <w:spacing w:line="360" w:lineRule="auto"/>
+        <w:jc w:val="both"/>
         <w:rPr>
           <w:rFonts w:ascii="Arial" w:hAnsi="Arial" w:cs="Arial"/>
           <w:b/>
           <w:sz w:val="28"/>
           <w:szCs w:val="28"/>
         </w:rPr>
-        <w:t>Conceito de Função</w:t>
-      </w:r>
-    </w:p>
-    <w:p>
-      <w:pPr>
-        <w:spacing w:line="360" w:lineRule="auto"/>
-        <w:jc w:val="both"/>
-        <w:rPr>
-          <w:rFonts w:ascii="Arial" w:hAnsi="Arial" w:cs="Arial"/>
-          <w:sz w:val="24"/>
-          <w:szCs w:val="24"/>
-        </w:rPr>
-      </w:pPr>
-      <w:r>
-        <w:rPr>
-          <w:rFonts w:ascii="Arial" w:hAnsi="Arial" w:cs="Arial"/>
-          <w:sz w:val="24"/>
-          <w:szCs w:val="24"/>
-        </w:rPr>
-        <w:t>Uma função é um bloco de código que executa uma tarefa específica e pode ser chamado de qualquer lugar do programa. Elas ajudam a organizar o código, promovem a reutilização e facilitam a manutenção.</w:t>
-      </w:r>
-    </w:p>
-    <w:p>
-      <w:pPr>
-        <w:spacing w:line="360" w:lineRule="auto"/>
-        <w:jc w:val="both"/>
-        <w:rPr>
-          <w:rFonts w:ascii="Arial" w:hAnsi="Arial" w:cs="Arial"/>
+      </w:pPr>
+      <w:r>
+        <w:rPr>
+          <w:rFonts w:ascii="Arial" w:hAnsi="Arial" w:cs="Arial"/>
+          <w:b/>
           <w:sz w:val="28"/>
           <w:szCs w:val="28"/>
         </w:rPr>
-      </w:pPr>
-      <w:r>
-        <w:rPr>
-          <w:rFonts w:ascii="Arial" w:hAnsi="Arial" w:cs="Arial"/>
-          <w:b/>
+        <w:t>Conceito de Função</w:t>
+      </w:r>
+    </w:p>
+    <w:p>
+      <w:pPr>
+        <w:spacing w:line="360" w:lineRule="auto"/>
+        <w:jc w:val="both"/>
+        <w:rPr>
+          <w:rFonts w:ascii="Arial" w:hAnsi="Arial" w:cs="Arial"/>
+          <w:sz w:val="24"/>
+          <w:szCs w:val="24"/>
+        </w:rPr>
+      </w:pPr>
+      <w:r>
+        <w:rPr>
+          <w:rFonts w:ascii="Arial" w:hAnsi="Arial" w:cs="Arial"/>
+          <w:sz w:val="24"/>
+          <w:szCs w:val="24"/>
+        </w:rPr>
+        <w:t>Uma função é um bloco de código que executa uma tarefa específica e pode ser chamado de qualquer lugar do programa. Elas ajudam a organizar o código, promovem a reutilização e facilitam a manutenção.</w:t>
+      </w:r>
+    </w:p>
+    <w:p>
+      <w:pPr>
+        <w:spacing w:line="360" w:lineRule="auto"/>
+        <w:jc w:val="both"/>
+        <w:rPr>
+          <w:rFonts w:ascii="Arial" w:hAnsi="Arial" w:cs="Arial"/>
           <w:sz w:val="28"/>
           <w:szCs w:val="28"/>
         </w:rPr>
-        <w:t>Importância da Modularização</w:t>
-      </w:r>
-    </w:p>
-    <w:p>
-      <w:pPr>
-        <w:spacing w:line="360" w:lineRule="auto"/>
-        <w:jc w:val="both"/>
-        <w:rPr>
-          <w:rFonts w:ascii="Arial" w:hAnsi="Arial" w:cs="Arial"/>
-          <w:sz w:val="24"/>
-          <w:szCs w:val="24"/>
-        </w:rPr>
-      </w:pPr>
-      <w:r>
-        <w:rPr>
-          <w:rFonts w:ascii="Arial" w:hAnsi="Arial" w:cs="Arial"/>
-          <w:sz w:val="24"/>
-          <w:szCs w:val="24"/>
-        </w:rPr>
-        <w:t>A modularização é importante porque divide um programa em partes menores e mais gerenciáveis, chamadas de módulos ou funções. Isso torna o código mais fácil de entender, manter e depurar. Além disso, promove a reutilização do código, pois os módulos podem ser usados em diferentes partes do programa ou até mesmo em outros programas.</w:t>
-      </w:r>
-    </w:p>
-    <w:p>
-      <w:pPr>
-        <w:spacing w:line="360" w:lineRule="auto"/>
-        <w:jc w:val="both"/>
+      </w:pPr>
+      <w:r>
         <w:rPr>
           <w:rFonts w:ascii="Arial" w:hAnsi="Arial" w:cs="Arial"/>
           <w:b/>
           <w:sz w:val="28"/>
           <w:szCs w:val="28"/>
         </w:rPr>
-      </w:pPr>
+        <w:t>Importância da Modularização</w:t>
+      </w:r>
+    </w:p>
+    <w:p>
+      <w:pPr>
+        <w:spacing w:line="360" w:lineRule="auto"/>
+        <w:jc w:val="both"/>
+        <w:rPr>
+          <w:rFonts w:ascii="Arial" w:hAnsi="Arial" w:cs="Arial"/>
+          <w:sz w:val="24"/>
+          <w:szCs w:val="24"/>
+        </w:rPr>
+      </w:pPr>
+      <w:r>
+        <w:rPr>
+          <w:rFonts w:ascii="Arial" w:hAnsi="Arial" w:cs="Arial"/>
+          <w:sz w:val="24"/>
+          <w:szCs w:val="24"/>
+        </w:rPr>
+        <w:t>A modularização é importante porque divide um programa em partes menores e mais gerenciáveis, chamadas de módulos ou funções. Isso torna o código mais fácil de entender, manter e depurar. Além disso, promove a reutilização do código, pois os módulos podem ser usados em diferentes partes do programa ou até mesmo em outros programas.</w:t>
+      </w:r>
     </w:p>
     <w:p>
       <w:pPr>
@@ -2249,401 +2195,222 @@
           <w:szCs w:val="28"/>
         </w:rPr>
       </w:pPr>
-      <w:r>
+    </w:p>
+    <w:p>
+      <w:pPr>
+        <w:spacing w:line="360" w:lineRule="auto"/>
+        <w:jc w:val="both"/>
         <w:rPr>
           <w:rFonts w:ascii="Arial" w:hAnsi="Arial" w:cs="Arial"/>
           <w:b/>
           <w:sz w:val="28"/>
           <w:szCs w:val="28"/>
         </w:rPr>
+      </w:pPr>
+      <w:r>
+        <w:rPr>
+          <w:rFonts w:ascii="Arial" w:hAnsi="Arial" w:cs="Arial"/>
+          <w:b/>
+          <w:sz w:val="28"/>
+          <w:szCs w:val="28"/>
+        </w:rPr>
         <w:t>Exemplos de Funções Simples:</w:t>
       </w:r>
     </w:p>
     <w:p>
       <w:pPr>
-        <w:spacing w:after="0" w:line="240" w:lineRule="auto"/>
-        <w:rPr>
-          <w:rFonts w:ascii="Arial" w:eastAsia="Times New Roman" w:hAnsi="Arial" w:cs="Arial"/>
-          <w:color w:val="FFFFFF"/>
-          <w:sz w:val="24"/>
-          <w:szCs w:val="24"/>
-          <w:shd w:val="clear" w:color="auto" w:fill="0D0D0D"/>
-          <w:lang w:eastAsia="pt-BR"/>
-        </w:rPr>
-      </w:pPr>
-      <w:r>
-        <w:rPr>
-          <w:rFonts w:ascii="Arial" w:eastAsia="Times New Roman" w:hAnsi="Arial" w:cs="Arial"/>
-          <w:sz w:val="24"/>
-          <w:szCs w:val="24"/>
-          <w:bdr w:val="single" w:sz="2" w:space="0" w:color="E3E3E3" w:frame="1"/>
-          <w:shd w:val="clear" w:color="auto" w:fill="0D0D0D"/>
-          <w:lang w:eastAsia="pt-BR"/>
+        <w:rPr>
+          <w:rFonts w:ascii="Arial" w:hAnsi="Arial" w:cs="Arial"/>
+          <w:sz w:val="24"/>
+          <w:szCs w:val="24"/>
+        </w:rPr>
+      </w:pPr>
+      <w:r>
+        <w:rPr>
+          <w:rFonts w:ascii="Arial" w:hAnsi="Arial" w:cs="Arial"/>
+          <w:sz w:val="24"/>
+          <w:szCs w:val="24"/>
         </w:rPr>
         <w:t># Função para calcular a soma de dois números</w:t>
       </w:r>
     </w:p>
     <w:p>
       <w:pPr>
-        <w:spacing w:after="0" w:line="240" w:lineRule="auto"/>
-        <w:rPr>
-          <w:rFonts w:ascii="Arial" w:eastAsia="Times New Roman" w:hAnsi="Arial" w:cs="Arial"/>
-          <w:color w:val="FFFFFF"/>
-          <w:sz w:val="24"/>
-          <w:szCs w:val="24"/>
-          <w:shd w:val="clear" w:color="auto" w:fill="0D0D0D"/>
-          <w:lang w:eastAsia="pt-BR"/>
+        <w:rPr>
+          <w:rFonts w:ascii="Arial" w:hAnsi="Arial" w:cs="Arial"/>
+          <w:sz w:val="24"/>
+          <w:szCs w:val="24"/>
         </w:rPr>
       </w:pPr>
       <w:proofErr w:type="spellStart"/>
       <w:r>
         <w:rPr>
-          <w:rFonts w:ascii="Arial" w:eastAsia="Times New Roman" w:hAnsi="Arial" w:cs="Arial"/>
-          <w:color w:val="2E95D3"/>
-          <w:sz w:val="24"/>
-          <w:szCs w:val="24"/>
-          <w:bdr w:val="single" w:sz="2" w:space="0" w:color="E3E3E3" w:frame="1"/>
-          <w:shd w:val="clear" w:color="auto" w:fill="0D0D0D"/>
-          <w:lang w:eastAsia="pt-BR"/>
+          <w:rFonts w:ascii="Arial" w:hAnsi="Arial" w:cs="Arial"/>
+          <w:sz w:val="24"/>
+          <w:szCs w:val="24"/>
         </w:rPr>
         <w:t>def</w:t>
       </w:r>
       <w:proofErr w:type="spellEnd"/>
       <w:r>
         <w:rPr>
-          <w:rFonts w:ascii="Arial" w:eastAsia="Times New Roman" w:hAnsi="Arial" w:cs="Arial"/>
-          <w:color w:val="FFFFFF"/>
-          <w:sz w:val="24"/>
-          <w:szCs w:val="24"/>
-          <w:shd w:val="clear" w:color="auto" w:fill="0D0D0D"/>
-          <w:lang w:eastAsia="pt-BR"/>
+          <w:rFonts w:ascii="Arial" w:hAnsi="Arial" w:cs="Arial"/>
+          <w:sz w:val="24"/>
+          <w:szCs w:val="24"/>
         </w:rPr>
         <w:t xml:space="preserve"> </w:t>
       </w:r>
       <w:proofErr w:type="gramStart"/>
       <w:r>
         <w:rPr>
-          <w:rFonts w:ascii="Arial" w:eastAsia="Times New Roman" w:hAnsi="Arial" w:cs="Arial"/>
-          <w:color w:val="F22C3D"/>
-          <w:sz w:val="24"/>
-          <w:szCs w:val="24"/>
-          <w:bdr w:val="single" w:sz="2" w:space="0" w:color="E3E3E3" w:frame="1"/>
-          <w:shd w:val="clear" w:color="auto" w:fill="0D0D0D"/>
-          <w:lang w:eastAsia="pt-BR"/>
-        </w:rPr>
-        <w:t>soma</w:t>
-      </w:r>
-      <w:r>
-        <w:rPr>
-          <w:rFonts w:ascii="Arial" w:eastAsia="Times New Roman" w:hAnsi="Arial" w:cs="Arial"/>
-          <w:color w:val="FFFFFF"/>
-          <w:sz w:val="24"/>
-          <w:szCs w:val="24"/>
-          <w:shd w:val="clear" w:color="auto" w:fill="0D0D0D"/>
-          <w:lang w:eastAsia="pt-BR"/>
-        </w:rPr>
-        <w:t>(</w:t>
+          <w:rFonts w:ascii="Arial" w:hAnsi="Arial" w:cs="Arial"/>
+          <w:sz w:val="24"/>
+          <w:szCs w:val="24"/>
+        </w:rPr>
+        <w:t>soma(</w:t>
       </w:r>
       <w:proofErr w:type="gramEnd"/>
       <w:r>
         <w:rPr>
-          <w:rFonts w:ascii="Arial" w:eastAsia="Times New Roman" w:hAnsi="Arial" w:cs="Arial"/>
-          <w:color w:val="FFFFFF"/>
-          <w:sz w:val="24"/>
-          <w:szCs w:val="24"/>
-          <w:bdr w:val="single" w:sz="2" w:space="0" w:color="E3E3E3" w:frame="1"/>
-          <w:shd w:val="clear" w:color="auto" w:fill="0D0D0D"/>
-          <w:lang w:eastAsia="pt-BR"/>
-        </w:rPr>
-        <w:t>a, b</w:t>
-      </w:r>
-      <w:r>
-        <w:rPr>
-          <w:rFonts w:ascii="Arial" w:eastAsia="Times New Roman" w:hAnsi="Arial" w:cs="Arial"/>
-          <w:color w:val="FFFFFF"/>
-          <w:sz w:val="24"/>
-          <w:szCs w:val="24"/>
-          <w:shd w:val="clear" w:color="auto" w:fill="0D0D0D"/>
-          <w:lang w:eastAsia="pt-BR"/>
-        </w:rPr>
-        <w:t>):</w:t>
-      </w:r>
-    </w:p>
-    <w:p>
-      <w:pPr>
-        <w:spacing w:after="0" w:line="240" w:lineRule="auto"/>
-        <w:rPr>
-          <w:rFonts w:ascii="Arial" w:eastAsia="Times New Roman" w:hAnsi="Arial" w:cs="Arial"/>
-          <w:color w:val="FFFFFF"/>
-          <w:sz w:val="24"/>
-          <w:szCs w:val="24"/>
-          <w:shd w:val="clear" w:color="auto" w:fill="0D0D0D"/>
-          <w:lang w:eastAsia="pt-BR"/>
-        </w:rPr>
-      </w:pPr>
-      <w:r>
-        <w:rPr>
-          <w:rFonts w:ascii="Arial" w:eastAsia="Times New Roman" w:hAnsi="Arial" w:cs="Arial"/>
-          <w:color w:val="FFFFFF"/>
-          <w:sz w:val="24"/>
-          <w:szCs w:val="24"/>
-          <w:shd w:val="clear" w:color="auto" w:fill="0D0D0D"/>
-          <w:lang w:eastAsia="pt-BR"/>
+          <w:rFonts w:ascii="Arial" w:hAnsi="Arial" w:cs="Arial"/>
+          <w:sz w:val="24"/>
+          <w:szCs w:val="24"/>
+        </w:rPr>
+        <w:t>a, b):</w:t>
+      </w:r>
+    </w:p>
+    <w:p>
+      <w:pPr>
+        <w:rPr>
+          <w:rFonts w:ascii="Arial" w:hAnsi="Arial" w:cs="Arial"/>
+          <w:sz w:val="24"/>
+          <w:szCs w:val="24"/>
+        </w:rPr>
+      </w:pPr>
+      <w:r>
+        <w:rPr>
+          <w:rFonts w:ascii="Arial" w:hAnsi="Arial" w:cs="Arial"/>
+          <w:sz w:val="24"/>
+          <w:szCs w:val="24"/>
         </w:rPr>
         <w:t xml:space="preserve">    </w:t>
       </w:r>
       <w:proofErr w:type="spellStart"/>
       <w:r>
         <w:rPr>
-          <w:rFonts w:ascii="Arial" w:eastAsia="Times New Roman" w:hAnsi="Arial" w:cs="Arial"/>
-          <w:color w:val="2E95D3"/>
-          <w:sz w:val="24"/>
-          <w:szCs w:val="24"/>
-          <w:bdr w:val="single" w:sz="2" w:space="0" w:color="E3E3E3" w:frame="1"/>
-          <w:shd w:val="clear" w:color="auto" w:fill="0D0D0D"/>
-          <w:lang w:eastAsia="pt-BR"/>
+          <w:rFonts w:ascii="Arial" w:hAnsi="Arial" w:cs="Arial"/>
+          <w:sz w:val="24"/>
+          <w:szCs w:val="24"/>
         </w:rPr>
         <w:t>return</w:t>
       </w:r>
       <w:proofErr w:type="spellEnd"/>
       <w:r>
         <w:rPr>
-          <w:rFonts w:ascii="Arial" w:eastAsia="Times New Roman" w:hAnsi="Arial" w:cs="Arial"/>
-          <w:color w:val="FFFFFF"/>
-          <w:sz w:val="24"/>
-          <w:szCs w:val="24"/>
-          <w:shd w:val="clear" w:color="auto" w:fill="0D0D0D"/>
-          <w:lang w:eastAsia="pt-BR"/>
+          <w:rFonts w:ascii="Arial" w:hAnsi="Arial" w:cs="Arial"/>
+          <w:sz w:val="24"/>
+          <w:szCs w:val="24"/>
         </w:rPr>
         <w:t xml:space="preserve"> a + b</w:t>
       </w:r>
     </w:p>
-    <w:p>
-      <w:pPr>
-        <w:spacing w:after="0" w:line="240" w:lineRule="auto"/>
-        <w:rPr>
-          <w:rFonts w:ascii="Arial" w:eastAsia="Times New Roman" w:hAnsi="Arial" w:cs="Arial"/>
-          <w:color w:val="FFFFFF"/>
-          <w:sz w:val="24"/>
-          <w:szCs w:val="24"/>
-          <w:shd w:val="clear" w:color="auto" w:fill="0D0D0D"/>
-          <w:lang w:eastAsia="pt-BR"/>
-        </w:rPr>
-      </w:pPr>
-    </w:p>
-    <w:p>
-      <w:pPr>
-        <w:spacing w:after="0" w:line="240" w:lineRule="auto"/>
-        <w:rPr>
-          <w:rFonts w:ascii="Arial" w:eastAsia="Times New Roman" w:hAnsi="Arial" w:cs="Arial"/>
-          <w:color w:val="FFFFFF"/>
-          <w:sz w:val="24"/>
-          <w:szCs w:val="24"/>
-          <w:shd w:val="clear" w:color="auto" w:fill="0D0D0D"/>
-          <w:lang w:eastAsia="pt-BR"/>
-        </w:rPr>
-      </w:pPr>
-      <w:r>
-        <w:rPr>
-          <w:rFonts w:ascii="Arial" w:eastAsia="Times New Roman" w:hAnsi="Arial" w:cs="Arial"/>
-          <w:sz w:val="24"/>
-          <w:szCs w:val="24"/>
-          <w:bdr w:val="single" w:sz="2" w:space="0" w:color="E3E3E3" w:frame="1"/>
-          <w:shd w:val="clear" w:color="auto" w:fill="0D0D0D"/>
-          <w:lang w:eastAsia="pt-BR"/>
-        </w:rPr>
+    <w:p/>
+    <w:p>
+      <w:pPr>
+        <w:rPr>
+          <w:rFonts w:ascii="Arial" w:hAnsi="Arial" w:cs="Arial"/>
+          <w:sz w:val="24"/>
+          <w:szCs w:val="24"/>
+        </w:rPr>
+      </w:pPr>
+      <w:r>
+        <w:rPr>
+          <w:rFonts w:ascii="Arial" w:hAnsi="Arial" w:cs="Arial"/>
+          <w:sz w:val="24"/>
+          <w:szCs w:val="24"/>
+        </w:rPr>
+        <w:lastRenderedPageBreak/>
         <w:t># Função para verificar se um número é par</w:t>
       </w:r>
     </w:p>
     <w:p>
       <w:pPr>
-        <w:spacing w:after="0" w:line="240" w:lineRule="auto"/>
-        <w:rPr>
-          <w:rFonts w:ascii="Arial" w:eastAsia="Times New Roman" w:hAnsi="Arial" w:cs="Arial"/>
-          <w:color w:val="FFFFFF"/>
-          <w:sz w:val="24"/>
-          <w:szCs w:val="24"/>
-          <w:shd w:val="clear" w:color="auto" w:fill="0D0D0D"/>
-          <w:lang w:eastAsia="pt-BR"/>
+        <w:rPr>
+          <w:rFonts w:ascii="Arial" w:hAnsi="Arial" w:cs="Arial"/>
+          <w:sz w:val="24"/>
+          <w:szCs w:val="24"/>
         </w:rPr>
       </w:pPr>
       <w:proofErr w:type="spellStart"/>
       <w:r>
         <w:rPr>
-          <w:rFonts w:ascii="Arial" w:eastAsia="Times New Roman" w:hAnsi="Arial" w:cs="Arial"/>
-          <w:color w:val="2E95D3"/>
-          <w:sz w:val="24"/>
-          <w:szCs w:val="24"/>
-          <w:bdr w:val="single" w:sz="2" w:space="0" w:color="E3E3E3" w:frame="1"/>
-          <w:shd w:val="clear" w:color="auto" w:fill="0D0D0D"/>
-          <w:lang w:eastAsia="pt-BR"/>
+          <w:rFonts w:ascii="Arial" w:hAnsi="Arial" w:cs="Arial"/>
+          <w:sz w:val="24"/>
+          <w:szCs w:val="24"/>
         </w:rPr>
         <w:t>def</w:t>
       </w:r>
       <w:proofErr w:type="spellEnd"/>
       <w:r>
         <w:rPr>
-          <w:rFonts w:ascii="Arial" w:eastAsia="Times New Roman" w:hAnsi="Arial" w:cs="Arial"/>
-          <w:color w:val="FFFFFF"/>
-          <w:sz w:val="24"/>
-          <w:szCs w:val="24"/>
-          <w:shd w:val="clear" w:color="auto" w:fill="0D0D0D"/>
-          <w:lang w:eastAsia="pt-BR"/>
+          <w:rFonts w:ascii="Arial" w:hAnsi="Arial" w:cs="Arial"/>
+          <w:sz w:val="24"/>
+          <w:szCs w:val="24"/>
+        </w:rPr>
+        <w:t xml:space="preserve"> par(numero):</w:t>
+      </w:r>
+    </w:p>
+    <w:p>
+      <w:pPr>
+        <w:rPr>
+          <w:rFonts w:ascii="Arial" w:hAnsi="Arial" w:cs="Arial"/>
+          <w:sz w:val="24"/>
+          <w:szCs w:val="24"/>
+        </w:rPr>
+      </w:pPr>
+      <w:r>
+        <w:rPr>
+          <w:rFonts w:ascii="Arial" w:hAnsi="Arial" w:cs="Arial"/>
+          <w:sz w:val="24"/>
+          <w:szCs w:val="24"/>
+        </w:rPr>
+        <w:t xml:space="preserve">    </w:t>
+      </w:r>
+      <w:proofErr w:type="spellStart"/>
+      <w:r>
+        <w:rPr>
+          <w:rFonts w:ascii="Arial" w:hAnsi="Arial" w:cs="Arial"/>
+          <w:sz w:val="24"/>
+          <w:szCs w:val="24"/>
+        </w:rPr>
+        <w:t>return</w:t>
+      </w:r>
+      <w:proofErr w:type="spellEnd"/>
+      <w:r>
+        <w:rPr>
+          <w:rFonts w:ascii="Arial" w:hAnsi="Arial" w:cs="Arial"/>
+          <w:sz w:val="24"/>
+          <w:szCs w:val="24"/>
         </w:rPr>
         <w:t xml:space="preserve"> </w:t>
       </w:r>
-      <w:r>
-        <w:rPr>
-          <w:rFonts w:ascii="Arial" w:eastAsia="Times New Roman" w:hAnsi="Arial" w:cs="Arial"/>
-          <w:color w:val="F22C3D"/>
-          <w:sz w:val="24"/>
-          <w:szCs w:val="24"/>
-          <w:bdr w:val="single" w:sz="2" w:space="0" w:color="E3E3E3" w:frame="1"/>
-          <w:shd w:val="clear" w:color="auto" w:fill="0D0D0D"/>
-          <w:lang w:eastAsia="pt-BR"/>
-        </w:rPr>
-        <w:t>par</w:t>
-      </w:r>
-      <w:r>
-        <w:rPr>
-          <w:rFonts w:ascii="Arial" w:eastAsia="Times New Roman" w:hAnsi="Arial" w:cs="Arial"/>
-          <w:color w:val="FFFFFF"/>
-          <w:sz w:val="24"/>
-          <w:szCs w:val="24"/>
-          <w:shd w:val="clear" w:color="auto" w:fill="0D0D0D"/>
-          <w:lang w:eastAsia="pt-BR"/>
-        </w:rPr>
-        <w:t>(</w:t>
-      </w:r>
-      <w:r>
-        <w:rPr>
-          <w:rFonts w:ascii="Arial" w:eastAsia="Times New Roman" w:hAnsi="Arial" w:cs="Arial"/>
-          <w:color w:val="FFFFFF"/>
-          <w:sz w:val="24"/>
-          <w:szCs w:val="24"/>
-          <w:bdr w:val="single" w:sz="2" w:space="0" w:color="E3E3E3" w:frame="1"/>
-          <w:shd w:val="clear" w:color="auto" w:fill="0D0D0D"/>
-          <w:lang w:eastAsia="pt-BR"/>
+      <w:proofErr w:type="spellStart"/>
+      <w:r>
+        <w:rPr>
+          <w:rFonts w:ascii="Arial" w:hAnsi="Arial" w:cs="Arial"/>
+          <w:sz w:val="24"/>
+          <w:szCs w:val="24"/>
         </w:rPr>
         <w:t>numero</w:t>
       </w:r>
-      <w:r>
-        <w:rPr>
-          <w:rFonts w:ascii="Arial" w:eastAsia="Times New Roman" w:hAnsi="Arial" w:cs="Arial"/>
-          <w:color w:val="FFFFFF"/>
-          <w:sz w:val="24"/>
-          <w:szCs w:val="24"/>
-          <w:shd w:val="clear" w:color="auto" w:fill="0D0D0D"/>
-          <w:lang w:eastAsia="pt-BR"/>
-        </w:rPr>
-        <w:t>):</w:t>
-      </w:r>
-    </w:p>
-    <w:p>
-      <w:pPr>
-        <w:spacing w:line="360" w:lineRule="auto"/>
-        <w:jc w:val="both"/>
-        <w:rPr>
-          <w:rFonts w:ascii="Arial" w:hAnsi="Arial" w:cs="Arial"/>
-          <w:b/>
-          <w:sz w:val="24"/>
-          <w:szCs w:val="24"/>
-        </w:rPr>
-      </w:pPr>
-      <w:r>
-        <w:rPr>
-          <w:rFonts w:ascii="Arial" w:eastAsia="Times New Roman" w:hAnsi="Arial" w:cs="Arial"/>
-          <w:color w:val="FFFFFF"/>
-          <w:sz w:val="24"/>
-          <w:szCs w:val="24"/>
-          <w:shd w:val="clear" w:color="auto" w:fill="0D0D0D"/>
-          <w:lang w:eastAsia="pt-BR"/>
-        </w:rPr>
-        <w:t xml:space="preserve">    </w:t>
-      </w:r>
-      <w:proofErr w:type="spellStart"/>
-      <w:r>
-        <w:rPr>
-          <w:rFonts w:ascii="Arial" w:eastAsia="Times New Roman" w:hAnsi="Arial" w:cs="Arial"/>
-          <w:color w:val="2E95D3"/>
-          <w:sz w:val="24"/>
-          <w:szCs w:val="24"/>
-          <w:bdr w:val="single" w:sz="2" w:space="0" w:color="E3E3E3" w:frame="1"/>
-          <w:shd w:val="clear" w:color="auto" w:fill="0D0D0D"/>
-          <w:lang w:eastAsia="pt-BR"/>
-        </w:rPr>
-        <w:t>return</w:t>
-      </w:r>
       <w:proofErr w:type="spellEnd"/>
       <w:r>
         <w:rPr>
-          <w:rFonts w:ascii="Arial" w:eastAsia="Times New Roman" w:hAnsi="Arial" w:cs="Arial"/>
-          <w:color w:val="FFFFFF"/>
-          <w:sz w:val="24"/>
-          <w:szCs w:val="24"/>
-          <w:shd w:val="clear" w:color="auto" w:fill="0D0D0D"/>
-          <w:lang w:eastAsia="pt-BR"/>
-        </w:rPr>
-        <w:t xml:space="preserve"> </w:t>
-      </w:r>
-      <w:proofErr w:type="spellStart"/>
-      <w:r>
-        <w:rPr>
-          <w:rFonts w:ascii="Arial" w:eastAsia="Times New Roman" w:hAnsi="Arial" w:cs="Arial"/>
-          <w:color w:val="FFFFFF"/>
-          <w:sz w:val="24"/>
-          <w:szCs w:val="24"/>
-          <w:shd w:val="clear" w:color="auto" w:fill="0D0D0D"/>
-          <w:lang w:eastAsia="pt-BR"/>
-        </w:rPr>
-        <w:t>numero</w:t>
-      </w:r>
-      <w:proofErr w:type="spellEnd"/>
-      <w:r>
-        <w:rPr>
-          <w:rFonts w:ascii="Arial" w:eastAsia="Times New Roman" w:hAnsi="Arial" w:cs="Arial"/>
-          <w:color w:val="FFFFFF"/>
-          <w:sz w:val="24"/>
-          <w:szCs w:val="24"/>
-          <w:shd w:val="clear" w:color="auto" w:fill="0D0D0D"/>
-          <w:lang w:eastAsia="pt-BR"/>
-        </w:rPr>
-        <w:t xml:space="preserve"> % </w:t>
-      </w:r>
-      <w:r>
-        <w:rPr>
-          <w:rFonts w:ascii="Arial" w:eastAsia="Times New Roman" w:hAnsi="Arial" w:cs="Arial"/>
-          <w:color w:val="DF3079"/>
-          <w:sz w:val="24"/>
-          <w:szCs w:val="24"/>
-          <w:bdr w:val="single" w:sz="2" w:space="0" w:color="E3E3E3" w:frame="1"/>
-          <w:shd w:val="clear" w:color="auto" w:fill="0D0D0D"/>
-          <w:lang w:eastAsia="pt-BR"/>
-        </w:rPr>
-        <w:t>2</w:t>
-      </w:r>
-      <w:r>
-        <w:rPr>
-          <w:rFonts w:ascii="Arial" w:eastAsia="Times New Roman" w:hAnsi="Arial" w:cs="Arial"/>
-          <w:color w:val="FFFFFF"/>
-          <w:sz w:val="24"/>
-          <w:szCs w:val="24"/>
-          <w:shd w:val="clear" w:color="auto" w:fill="0D0D0D"/>
-          <w:lang w:eastAsia="pt-BR"/>
-        </w:rPr>
-        <w:t xml:space="preserve"> == </w:t>
-      </w:r>
-      <w:r>
-        <w:rPr>
-          <w:rFonts w:ascii="Arial" w:eastAsia="Times New Roman" w:hAnsi="Arial" w:cs="Arial"/>
-          <w:color w:val="DF3079"/>
-          <w:sz w:val="24"/>
-          <w:szCs w:val="24"/>
-          <w:bdr w:val="single" w:sz="2" w:space="0" w:color="E3E3E3" w:frame="1"/>
-          <w:shd w:val="clear" w:color="auto" w:fill="0D0D0D"/>
-          <w:lang w:eastAsia="pt-BR"/>
-        </w:rPr>
-        <w:t>0</w:t>
+          <w:rFonts w:ascii="Arial" w:hAnsi="Arial" w:cs="Arial"/>
+          <w:sz w:val="24"/>
+          <w:szCs w:val="24"/>
+        </w:rPr>
+        <w:t xml:space="preserve"> % 2 == 0</w:t>
       </w:r>
     </w:p>
     <w:sectPr>
@@ -3821,7 +3588,7 @@
 </file>
 
 <file path=customXml/itemProps2.xml><?xml version="1.0" encoding="utf-8"?>
-<ds:datastoreItem xmlns:ds="http://schemas.openxmlformats.org/officeDocument/2006/customXml" ds:itemID="{9FFD6A50-3BB6-4451-B2F6-D6DC0352F2F7}">
+<ds:datastoreItem xmlns:ds="http://schemas.openxmlformats.org/officeDocument/2006/customXml" ds:itemID="{C5218188-7972-4FFF-A7C6-B9686C2EB502}">
   <ds:schemaRefs>
     <ds:schemaRef ds:uri="http://schemas.openxmlformats.org/officeDocument/2006/bibliography"/>
   </ds:schemaRefs>

</xml_diff>